<commit_message>
Small Changes to Guide
-Editing Testing Parameters too
</commit_message>
<xml_diff>
--- a/docs/FMY Quick Start Guide.docx
+++ b/docs/FMY Quick Start Guide.docx
@@ -1251,19 +1251,7 @@
         <w:rPr>
           <w:rFonts w:ascii="Times New Roman" w:hAnsi="Times New Roman" w:cs="Times New Roman"/>
         </w:rPr>
-        <w:t xml:space="preserve"> give output for a collection of GCMs, FMY will return hourly weather any </w:t>
-      </w:r>
-      <w:r>
-        <w:rPr>
-          <w:rFonts w:ascii="Times New Roman" w:hAnsi="Times New Roman" w:cs="Times New Roman"/>
-        </w:rPr>
-        <w:t>for</w:t>
-      </w:r>
-      <w:r>
-        <w:rPr>
-          <w:rFonts w:ascii="Times New Roman" w:hAnsi="Times New Roman" w:cs="Times New Roman"/>
-        </w:rPr>
-        <w:t xml:space="preserve"> all GCMs available through MACA. The user is free to aggregate GCM output or use a single GCM for hourly weather. Weather-Shift is also available only in 30 US cities, where as FMY will use any TMY2 or TMY3 file as input. FMY is limited in the number of variables adjusted, other programs cover what FMY covers and adjust at least atmospheric pressure and wind speed.</w:t>
+        <w:t xml:space="preserve"> give output for a collection of GCMs, FMY will return hourly weather any for all GCMs available through MACA. The user is free to aggregate GCM output or use a single GCM for hourly weather. Weather-Shift is also available only in 30 US cities, where as FMY will use any TMY2 or TMY3 file as input. FMY is limited in the number of variables adjusted, other programs cover what FMY covers and adjust at least atmospheric pressure and wind speed.</w:t>
       </w:r>
       <w:r>
         <w:t xml:space="preserve"> </w:t>
@@ -1370,15 +1358,7 @@
         <w:rPr>
           <w:rFonts w:ascii="Times New Roman" w:hAnsi="Times New Roman" w:cs="Times New Roman"/>
         </w:rPr>
-        <w:t>Using the FMY script is simple with Anaco</w:t>
-      </w:r>
-      <w:bookmarkStart w:id="3" w:name="_GoBack"/>
-      <w:bookmarkEnd w:id="3"/>
-      <w:r>
-        <w:rPr>
-          <w:rFonts w:ascii="Times New Roman" w:hAnsi="Times New Roman" w:cs="Times New Roman"/>
-        </w:rPr>
-        <w:t>nda installed. The basic packages in Anaconda, or another Python editor should be enough to get FMY running. The necessary packages should be installed</w:t>
+        <w:t>Using the FMY script is simple with Anaconda installed. The basic packages in Anaconda, or another Python editor should be enough to get FMY running. The necessary packages should be installed</w:t>
       </w:r>
       <w:r>
         <w:rPr>
@@ -1935,11 +1915,11 @@
       <w:pPr>
         <w:pStyle w:val="Heading3"/>
       </w:pPr>
-      <w:bookmarkStart w:id="4" w:name="_Toc17710616"/>
+      <w:bookmarkStart w:id="3" w:name="_Toc17710616"/>
       <w:r>
         <w:t>Input Settings</w:t>
       </w:r>
-      <w:bookmarkEnd w:id="4"/>
+      <w:bookmarkEnd w:id="3"/>
     </w:p>
     <w:p>
       <w:pPr>
@@ -6436,11 +6416,11 @@
       <w:pPr>
         <w:pStyle w:val="Heading3"/>
       </w:pPr>
-      <w:bookmarkStart w:id="5" w:name="_Toc17710617"/>
+      <w:bookmarkStart w:id="4" w:name="_Toc17710617"/>
       <w:r>
         <w:t>Output Settings</w:t>
       </w:r>
-      <w:bookmarkEnd w:id="5"/>
+      <w:bookmarkEnd w:id="4"/>
     </w:p>
     <w:p>
       <w:pPr>
@@ -6671,11 +6651,11 @@
       <w:pPr>
         <w:pStyle w:val="Heading3"/>
       </w:pPr>
-      <w:bookmarkStart w:id="6" w:name="_Toc17710618"/>
+      <w:bookmarkStart w:id="5" w:name="_Toc17710618"/>
       <w:r>
         <w:t>Experimental Settings</w:t>
       </w:r>
-      <w:bookmarkEnd w:id="6"/>
+      <w:bookmarkEnd w:id="5"/>
     </w:p>
     <w:p>
       <w:pPr>
@@ -8622,30 +8602,30 @@
       <w:pPr>
         <w:pStyle w:val="Heading1"/>
       </w:pPr>
-      <w:bookmarkStart w:id="7" w:name="_Toc17710619"/>
+      <w:bookmarkStart w:id="6" w:name="_Toc17710619"/>
       <w:r>
         <w:t>FMY Troubleshooting</w:t>
+      </w:r>
+      <w:bookmarkEnd w:id="6"/>
+    </w:p>
+    <w:p>
+      <w:pPr>
+        <w:pStyle w:val="Heading3"/>
+      </w:pPr>
+      <w:bookmarkStart w:id="7" w:name="_Toc17710620"/>
+      <w:r>
+        <w:t>Warnings</w:t>
       </w:r>
       <w:bookmarkEnd w:id="7"/>
     </w:p>
     <w:p>
       <w:pPr>
-        <w:pStyle w:val="Heading3"/>
-      </w:pPr>
-      <w:bookmarkStart w:id="8" w:name="_Toc17710620"/>
-      <w:r>
-        <w:t>Warnings</w:t>
-      </w:r>
-      <w:bookmarkEnd w:id="8"/>
+        <w:pStyle w:val="Body"/>
+      </w:pPr>
     </w:p>
     <w:p>
       <w:pPr>
         <w:pStyle w:val="Body"/>
-      </w:pPr>
-    </w:p>
-    <w:p>
-      <w:pPr>
-        <w:pStyle w:val="Body"/>
         <w:rPr>
           <w:rFonts w:ascii="Times New Roman" w:hAnsi="Times New Roman"/>
         </w:rPr>
@@ -8744,85 +8724,111 @@
         <w:rPr>
           <w:rFonts w:ascii="Times New Roman" w:hAnsi="Times New Roman"/>
         </w:rPr>
-        <w:t>that for Redmond (OR) the</w:t>
+        <w:t>that for Redmond</w:t>
       </w:r>
       <w:r>
         <w:rPr>
           <w:rFonts w:ascii="Times New Roman" w:hAnsi="Times New Roman"/>
         </w:rPr>
+        <w:t xml:space="preserve">, </w:t>
+      </w:r>
+      <w:r>
+        <w:rPr>
+          <w:rFonts w:ascii="Times New Roman" w:hAnsi="Times New Roman"/>
+        </w:rPr>
+        <w:t>OR the</w:t>
+      </w:r>
+      <w:r>
+        <w:rPr>
+          <w:rFonts w:ascii="Times New Roman" w:hAnsi="Times New Roman"/>
+        </w:rPr>
+        <w:t xml:space="preserve"> TMY3</w:t>
+      </w:r>
+      <w:r>
+        <w:rPr>
+          <w:rFonts w:ascii="Times New Roman" w:hAnsi="Times New Roman"/>
+        </w:rPr>
+        <w:t xml:space="preserve"> observational data</w:t>
+      </w:r>
+      <w:r>
+        <w:rPr>
+          <w:rFonts w:ascii="Times New Roman" w:hAnsi="Times New Roman"/>
+        </w:rPr>
         <w:t xml:space="preserve"> </w:t>
       </w:r>
       <w:r>
         <w:rPr>
           <w:rFonts w:ascii="Times New Roman" w:hAnsi="Times New Roman"/>
         </w:rPr>
-        <w:t>TMY3</w:t>
+        <w:t>has</w:t>
       </w:r>
       <w:r>
         <w:rPr>
           <w:rFonts w:ascii="Times New Roman" w:hAnsi="Times New Roman"/>
         </w:rPr>
-        <w:t xml:space="preserve"> observational data</w:t>
+        <w:t xml:space="preserve"> </w:t>
       </w:r>
       <w:r>
         <w:rPr>
           <w:rFonts w:ascii="Times New Roman" w:hAnsi="Times New Roman"/>
         </w:rPr>
-        <w:t xml:space="preserve"> </w:t>
+        <w:t xml:space="preserve">the </w:t>
       </w:r>
       <w:r>
         <w:rPr>
           <w:rFonts w:ascii="Times New Roman" w:hAnsi="Times New Roman"/>
         </w:rPr>
-        <w:t>has</w:t>
+        <w:t>diff</w:t>
       </w:r>
       <w:r>
         <w:rPr>
           <w:rFonts w:ascii="Times New Roman" w:hAnsi="Times New Roman"/>
         </w:rPr>
-        <w:t xml:space="preserve"> </w:t>
+        <w:t>use horizontal</w:t>
       </w:r>
       <w:r>
         <w:rPr>
           <w:rFonts w:ascii="Times New Roman" w:hAnsi="Times New Roman"/>
         </w:rPr>
-        <w:t xml:space="preserve">the </w:t>
+        <w:t xml:space="preserve"> solar greater than global </w:t>
       </w:r>
       <w:r>
         <w:rPr>
           <w:rFonts w:ascii="Times New Roman" w:hAnsi="Times New Roman"/>
         </w:rPr>
-        <w:t>diff</w:t>
+        <w:t xml:space="preserve">horizontal </w:t>
       </w:r>
       <w:r>
         <w:rPr>
           <w:rFonts w:ascii="Times New Roman" w:hAnsi="Times New Roman"/>
         </w:rPr>
-        <w:t>use horizontal</w:t>
+        <w:t>solar</w:t>
       </w:r>
       <w:r>
         <w:rPr>
           <w:rFonts w:ascii="Times New Roman" w:hAnsi="Times New Roman"/>
         </w:rPr>
-        <w:t xml:space="preserve"> solar greater than global </w:t>
+        <w:t xml:space="preserve"> for 23 hours out of the year.</w:t>
       </w:r>
       <w:r>
         <w:rPr>
           <w:rFonts w:ascii="Times New Roman" w:hAnsi="Times New Roman"/>
         </w:rPr>
-        <w:t xml:space="preserve">horizontal </w:t>
+        <w:t xml:space="preserve"> The same occurs for Portland, OR for </w:t>
       </w:r>
       <w:r>
         <w:rPr>
           <w:rFonts w:ascii="Times New Roman" w:hAnsi="Times New Roman"/>
         </w:rPr>
-        <w:t>solar</w:t>
-      </w:r>
+        <w:t>4</w:t>
+      </w:r>
+      <w:bookmarkStart w:id="8" w:name="_GoBack"/>
+      <w:bookmarkEnd w:id="8"/>
       <w:r>
         <w:rPr>
           <w:rFonts w:ascii="Times New Roman" w:hAnsi="Times New Roman"/>
         </w:rPr>
-        <w:t xml:space="preserve"> for 23 hours out of the year.</w:t>
+        <w:t xml:space="preserve"> hours of the year.</w:t>
       </w:r>
     </w:p>
     <w:p>
@@ -10385,6 +10391,7 @@
   <w:style w:type="character" w:default="1" w:styleId="DefaultParagraphFont">
     <w:name w:val="Default Paragraph Font"/>
     <w:uiPriority w:val="1"/>
+    <w:semiHidden/>
     <w:unhideWhenUsed/>
   </w:style>
   <w:style w:type="table" w:default="1" w:styleId="TableNormal">
@@ -11300,7 +11307,7 @@
 </file>
 
 <file path=customXml/itemProps1.xml><?xml version="1.0" encoding="utf-8"?>
-<ds:datastoreItem xmlns:ds="http://schemas.openxmlformats.org/officeDocument/2006/customXml" ds:itemID="{F4C91F02-8753-4DF3-9151-7E8DF4F3F93D}">
+<ds:datastoreItem xmlns:ds="http://schemas.openxmlformats.org/officeDocument/2006/customXml" ds:itemID="{A0743554-3C52-4D33-BD1A-BF44D964C43A}">
   <ds:schemaRefs>
     <ds:schemaRef ds:uri="http://schemas.openxmlformats.org/officeDocument/2006/bibliography"/>
   </ds:schemaRefs>

</xml_diff>

<commit_message>
Update FMY Quick Start Guide.docx
</commit_message>
<xml_diff>
--- a/docs/FMY Quick Start Guide.docx
+++ b/docs/FMY Quick Start Guide.docx
@@ -2070,6 +2070,18 @@
       <w:pPr>
         <w:pStyle w:val="ListParagraph"/>
         <w:ind w:left="1080"/>
+        <w:rPr>
+          <w:rFonts w:ascii="Times New Roman" w:hAnsi="Times New Roman" w:cs="Times New Roman"/>
+          <w:sz w:val="24"/>
+          <w:szCs w:val="24"/>
+        </w:rPr>
+      </w:pPr>
+    </w:p>
+    <w:p>
+      <w:pPr>
+        <w:pStyle w:val="ListParagraph"/>
+        <w:spacing w:after="0"/>
+        <w:ind w:left="1080"/>
         <w:jc w:val="center"/>
         <w:rPr>
           <w:rFonts w:ascii="Times New Roman" w:hAnsi="Times New Roman" w:cs="Times New Roman"/>
@@ -6950,7 +6962,13 @@
         <w:rPr>
           <w:rFonts w:ascii="Times New Roman" w:hAnsi="Times New Roman" w:cs="Times New Roman"/>
         </w:rPr>
-        <w:t xml:space="preserve"> or an adjusted version of NPCC (3), </w:t>
+        <w:t xml:space="preserve"> or an adjusted version of NPCC (3)</w:t>
+      </w:r>
+      <w:r>
+        <w:rPr>
+          <w:rFonts w:ascii="Times New Roman" w:hAnsi="Times New Roman" w:cs="Times New Roman"/>
+        </w:rPr>
+        <w:t>.</w:t>
       </w:r>
     </w:p>
     <w:p>
@@ -7022,39 +7040,2063 @@
     </w:p>
     <w:p>
       <w:pPr>
-        <w:rPr>
-          <w:rFonts w:ascii="Times New Roman" w:hAnsi="Times New Roman" w:cs="Times New Roman"/>
-        </w:rPr>
-      </w:pPr>
-      <w:r>
-        <w:rPr>
-          <w:rFonts w:ascii="Times New Roman" w:hAnsi="Times New Roman" w:cs="Times New Roman"/>
-        </w:rPr>
-        <w:t>For details on the Belcher method</w:t>
-      </w:r>
-      <w:r>
-        <w:rPr>
-          <w:rFonts w:ascii="Times New Roman" w:hAnsi="Times New Roman" w:cs="Times New Roman"/>
+        <w:pStyle w:val="Heading7"/>
+      </w:pPr>
+      <w:r>
+        <w:t>Belcher Method</w:t>
+      </w:r>
+    </w:p>
+    <w:p>
+      <w:pPr>
+        <w:rPr>
+          <w:rFonts w:ascii="Times New Roman" w:eastAsiaTheme="minorEastAsia" w:hAnsi="Times New Roman" w:cs="Times New Roman"/>
+        </w:rPr>
+      </w:pPr>
+      <w:r>
+        <w:rPr>
+          <w:rFonts w:ascii="Times New Roman" w:hAnsi="Times New Roman" w:cs="Times New Roman"/>
+        </w:rPr>
+        <w:t xml:space="preserve">For each variable, </w:t>
+      </w:r>
+      <m:oMath>
+        <m:sSub>
+          <m:sSubPr>
+            <m:ctrlPr>
+              <w:rPr>
+                <w:rFonts w:ascii="Cambria Math" w:hAnsi="Cambria Math" w:cs="Times New Roman"/>
+                <w:i/>
+              </w:rPr>
+            </m:ctrlPr>
+          </m:sSubPr>
+          <m:e>
+            <m:r>
+              <w:rPr>
+                <w:rFonts w:ascii="Cambria Math" w:hAnsi="Cambria Math" w:cs="Times New Roman"/>
+              </w:rPr>
+              <m:t>x</m:t>
+            </m:r>
+          </m:e>
+          <m:sub>
+            <m:r>
+              <w:rPr>
+                <w:rFonts w:ascii="Cambria Math" w:hAnsi="Cambria Math" w:cs="Times New Roman"/>
+              </w:rPr>
+              <m:t>0</m:t>
+            </m:r>
+          </m:sub>
+        </m:sSub>
+      </m:oMath>
+      <w:r>
+        <w:rPr>
+          <w:rFonts w:ascii="Times New Roman" w:eastAsiaTheme="minorEastAsia" w:hAnsi="Times New Roman" w:cs="Times New Roman"/>
+        </w:rPr>
+        <w:t xml:space="preserve">, subscript 0 for </w:t>
+      </w:r>
+      <w:r>
+        <w:rPr>
+          <w:rFonts w:ascii="Times New Roman" w:eastAsiaTheme="minorEastAsia" w:hAnsi="Times New Roman" w:cs="Times New Roman"/>
+        </w:rPr>
+        <w:t>the historical</w:t>
+      </w:r>
+      <w:r>
+        <w:rPr>
+          <w:rFonts w:ascii="Times New Roman" w:eastAsiaTheme="minorEastAsia" w:hAnsi="Times New Roman" w:cs="Times New Roman"/>
+        </w:rPr>
+        <w:t xml:space="preserve"> climate, and for each month, </w:t>
+      </w:r>
+      <m:oMath>
+        <m:r>
+          <w:rPr>
+            <w:rFonts w:ascii="Cambria Math" w:eastAsiaTheme="minorEastAsia" w:hAnsi="Cambria Math" w:cs="Times New Roman"/>
+          </w:rPr>
+          <m:t>m</m:t>
+        </m:r>
+      </m:oMath>
+      <w:r>
+        <w:rPr>
+          <w:rFonts w:ascii="Times New Roman" w:eastAsiaTheme="minorEastAsia" w:hAnsi="Times New Roman" w:cs="Times New Roman"/>
+        </w:rPr>
+        <w:t>, the monthly mean is given by</w:t>
+      </w:r>
+    </w:p>
+    <w:p>
+      <w:pPr>
+        <w:rPr>
+          <w:rFonts w:ascii="Times New Roman" w:eastAsiaTheme="minorEastAsia" w:hAnsi="Times New Roman" w:cs="Times New Roman"/>
+        </w:rPr>
+      </w:pPr>
+      <m:oMathPara>
+        <m:oMath>
+          <m:sSub>
+            <m:sSubPr>
+              <m:ctrlPr>
+                <w:rPr>
+                  <w:rFonts w:ascii="Cambria Math" w:hAnsi="Cambria Math" w:cs="Times New Roman"/>
+                  <w:i/>
+                </w:rPr>
+              </m:ctrlPr>
+            </m:sSubPr>
+            <m:e>
+              <m:acc>
+                <m:accPr>
+                  <m:chr m:val="̃"/>
+                  <m:ctrlPr>
+                    <w:rPr>
+                      <w:rFonts w:ascii="Cambria Math" w:hAnsi="Cambria Math" w:cs="Times New Roman"/>
+                      <w:i/>
+                    </w:rPr>
+                  </m:ctrlPr>
+                </m:accPr>
+                <m:e>
+                  <m:r>
+                    <w:rPr>
+                      <w:rFonts w:ascii="Cambria Math" w:hAnsi="Cambria Math" w:cs="Times New Roman"/>
+                    </w:rPr>
+                    <m:t>x</m:t>
+                  </m:r>
+                </m:e>
+              </m:acc>
+            </m:e>
+            <m:sub>
+              <m:r>
+                <w:rPr>
+                  <w:rFonts w:ascii="Cambria Math" w:hAnsi="Cambria Math" w:cs="Times New Roman"/>
+                </w:rPr>
+                <m:t>0,m</m:t>
+              </m:r>
+            </m:sub>
+          </m:sSub>
+          <m:r>
+            <w:rPr>
+              <w:rFonts w:ascii="Cambria Math" w:eastAsiaTheme="minorEastAsia" w:hAnsi="Cambria Math" w:cs="Times New Roman"/>
+            </w:rPr>
+            <m:t xml:space="preserve">= </m:t>
+          </m:r>
+          <m:f>
+            <m:fPr>
+              <m:ctrlPr>
+                <w:rPr>
+                  <w:rFonts w:ascii="Cambria Math" w:eastAsiaTheme="minorEastAsia" w:hAnsi="Cambria Math" w:cs="Times New Roman"/>
+                  <w:i/>
+                </w:rPr>
+              </m:ctrlPr>
+            </m:fPr>
+            <m:num>
+              <m:r>
+                <w:rPr>
+                  <w:rFonts w:ascii="Cambria Math" w:eastAsiaTheme="minorEastAsia" w:hAnsi="Cambria Math" w:cs="Times New Roman"/>
+                </w:rPr>
+                <m:t>1</m:t>
+              </m:r>
+            </m:num>
+            <m:den>
+              <m:r>
+                <w:rPr>
+                  <w:rFonts w:ascii="Cambria Math" w:eastAsiaTheme="minorEastAsia" w:hAnsi="Cambria Math" w:cs="Times New Roman"/>
+                </w:rPr>
+                <m:t xml:space="preserve"> N</m:t>
+              </m:r>
+            </m:den>
+          </m:f>
+          <m:nary>
+            <m:naryPr>
+              <m:chr m:val="∑"/>
+              <m:limLoc m:val="subSup"/>
+              <m:supHide m:val="1"/>
+              <m:ctrlPr>
+                <w:rPr>
+                  <w:rFonts w:ascii="Cambria Math" w:eastAsiaTheme="minorEastAsia" w:hAnsi="Cambria Math" w:cs="Times New Roman"/>
+                  <w:i/>
+                </w:rPr>
+              </m:ctrlPr>
+            </m:naryPr>
+            <m:sub>
+              <m:r>
+                <w:rPr>
+                  <w:rFonts w:ascii="Cambria Math" w:eastAsiaTheme="minorEastAsia" w:hAnsi="Cambria Math" w:cs="Times New Roman"/>
+                </w:rPr>
+                <m:t>N years</m:t>
+              </m:r>
+            </m:sub>
+            <m:sup/>
+            <m:e>
+              <m:sSub>
+                <m:sSubPr>
+                  <m:ctrlPr>
+                    <w:rPr>
+                      <w:rFonts w:ascii="Cambria Math" w:hAnsi="Cambria Math" w:cs="Times New Roman"/>
+                      <w:i/>
+                    </w:rPr>
+                  </m:ctrlPr>
+                </m:sSubPr>
+                <m:e>
+                  <m:r>
+                    <w:rPr>
+                      <w:rFonts w:ascii="Cambria Math" w:hAnsi="Cambria Math" w:cs="Times New Roman"/>
+                    </w:rPr>
+                    <m:t>x</m:t>
+                  </m:r>
+                </m:e>
+                <m:sub>
+                  <m:r>
+                    <w:rPr>
+                      <w:rFonts w:ascii="Cambria Math" w:hAnsi="Cambria Math" w:cs="Times New Roman"/>
+                    </w:rPr>
+                    <m:t>0,m</m:t>
+                  </m:r>
+                </m:sub>
+              </m:sSub>
+            </m:e>
+          </m:nary>
+        </m:oMath>
+      </m:oMathPara>
+    </w:p>
+    <w:p>
+      <w:pPr>
+        <w:rPr>
+          <w:rFonts w:ascii="Times New Roman" w:eastAsiaTheme="minorEastAsia" w:hAnsi="Times New Roman" w:cs="Times New Roman"/>
+        </w:rPr>
+      </w:pPr>
+      <w:r>
+        <w:rPr>
+          <w:rFonts w:ascii="Times New Roman" w:eastAsiaTheme="minorEastAsia" w:hAnsi="Times New Roman" w:cs="Times New Roman"/>
+        </w:rPr>
+        <w:t>Where, N is the number of years averaged over</w:t>
+      </w:r>
+      <w:r>
+        <w:rPr>
+          <w:rFonts w:ascii="Times New Roman" w:eastAsiaTheme="minorEastAsia" w:hAnsi="Times New Roman" w:cs="Times New Roman"/>
+        </w:rPr>
+        <w:t xml:space="preserve">, in this case we use a </w:t>
+      </w:r>
+      <w:r>
+        <w:rPr>
+          <w:rFonts w:ascii="Times New Roman" w:eastAsiaTheme="minorEastAsia" w:hAnsi="Times New Roman" w:cs="Times New Roman"/>
+        </w:rPr>
+        <w:t>30-year</w:t>
+      </w:r>
+      <w:r>
+        <w:rPr>
+          <w:rFonts w:ascii="Times New Roman" w:eastAsiaTheme="minorEastAsia" w:hAnsi="Times New Roman" w:cs="Times New Roman"/>
+        </w:rPr>
+        <w:t xml:space="preserve"> period for the historical period and future period.</w:t>
+      </w:r>
+      <w:r>
+        <w:rPr>
+          <w:rFonts w:ascii="Times New Roman" w:eastAsiaTheme="minorEastAsia" w:hAnsi="Times New Roman" w:cs="Times New Roman"/>
+        </w:rPr>
+        <w:t xml:space="preserve"> The morphing method </w:t>
+      </w:r>
+      <w:r>
+        <w:rPr>
+          <w:rFonts w:ascii="Times New Roman" w:eastAsiaTheme="minorEastAsia" w:hAnsi="Times New Roman" w:cs="Times New Roman"/>
+        </w:rPr>
+        <w:t xml:space="preserve">uses the monthly means to </w:t>
+      </w:r>
+      <w:r>
+        <w:rPr>
+          <w:rFonts w:ascii="Times New Roman" w:eastAsiaTheme="minorEastAsia" w:hAnsi="Times New Roman" w:cs="Times New Roman"/>
+        </w:rPr>
+        <w:t>transform</w:t>
+      </w:r>
+      <w:r>
+        <w:rPr>
+          <w:rFonts w:ascii="Times New Roman" w:eastAsiaTheme="minorEastAsia" w:hAnsi="Times New Roman" w:cs="Times New Roman"/>
+        </w:rPr>
+        <w:t xml:space="preserve"> hourly data</w:t>
+      </w:r>
+      <w:r>
+        <w:rPr>
+          <w:rFonts w:ascii="Times New Roman" w:eastAsiaTheme="minorEastAsia" w:hAnsi="Times New Roman" w:cs="Times New Roman"/>
+        </w:rPr>
+        <w:t xml:space="preserve"> by either, shifting, stretching, or shifting and stretching. </w:t>
+      </w:r>
+      <w:r>
+        <w:rPr>
+          <w:rFonts w:ascii="Times New Roman" w:eastAsiaTheme="minorEastAsia" w:hAnsi="Times New Roman" w:cs="Times New Roman"/>
+        </w:rPr>
+        <w:t>The general formulas for these transformations taken are:</w:t>
+      </w:r>
+    </w:p>
+    <w:p>
+      <w:pPr>
+        <w:pStyle w:val="ListParagraph"/>
+        <w:numPr>
+          <w:ilvl w:val="0"/>
+          <w:numId w:val="9"/>
+        </w:numPr>
+        <w:rPr>
+          <w:rFonts w:ascii="Times New Roman" w:eastAsiaTheme="minorEastAsia" w:hAnsi="Times New Roman" w:cs="Times New Roman"/>
+        </w:rPr>
+      </w:pPr>
+      <w:r>
+        <w:rPr>
+          <w:rFonts w:ascii="Times New Roman" w:eastAsiaTheme="minorEastAsia" w:hAnsi="Times New Roman" w:cs="Times New Roman"/>
+        </w:rPr>
+        <w:lastRenderedPageBreak/>
+        <w:t>Shift present-day variables by the difference in monthly means to get the future variable:</w:t>
+      </w:r>
+    </w:p>
+    <w:p>
+      <w:pPr>
+        <w:pStyle w:val="ListParagraph"/>
+        <w:rPr>
+          <w:rFonts w:ascii="Times New Roman" w:eastAsiaTheme="minorEastAsia" w:hAnsi="Times New Roman" w:cs="Times New Roman"/>
+        </w:rPr>
+      </w:pPr>
+    </w:p>
+    <w:p>
+      <w:pPr>
+        <w:pStyle w:val="ListParagraph"/>
+        <w:rPr>
+          <w:rFonts w:ascii="Times New Roman" w:eastAsiaTheme="minorEastAsia" w:hAnsi="Times New Roman" w:cs="Times New Roman"/>
+        </w:rPr>
+      </w:pPr>
+      <m:oMathPara>
+        <m:oMath>
+          <m:sSub>
+            <m:sSubPr>
+              <m:ctrlPr>
+                <w:rPr>
+                  <w:rFonts w:ascii="Cambria Math" w:hAnsi="Cambria Math" w:cs="Times New Roman"/>
+                  <w:i/>
+                </w:rPr>
+              </m:ctrlPr>
+            </m:sSubPr>
+            <m:e>
+              <m:r>
+                <w:rPr>
+                  <w:rFonts w:ascii="Cambria Math" w:hAnsi="Cambria Math" w:cs="Times New Roman"/>
+                </w:rPr>
+                <m:t>x= x</m:t>
+              </m:r>
+            </m:e>
+            <m:sub>
+              <m:r>
+                <w:rPr>
+                  <w:rFonts w:ascii="Cambria Math" w:hAnsi="Cambria Math" w:cs="Times New Roman"/>
+                </w:rPr>
+                <m:t>0</m:t>
+              </m:r>
+            </m:sub>
+          </m:sSub>
+          <m:r>
+            <w:rPr>
+              <w:rFonts w:ascii="Cambria Math" w:hAnsi="Cambria Math" w:cs="Times New Roman"/>
+            </w:rPr>
+            <m:t>+∆</m:t>
+          </m:r>
+          <m:sSub>
+            <m:sSubPr>
+              <m:ctrlPr>
+                <w:rPr>
+                  <w:rFonts w:ascii="Cambria Math" w:hAnsi="Cambria Math" w:cs="Times New Roman"/>
+                  <w:i/>
+                </w:rPr>
+              </m:ctrlPr>
+            </m:sSubPr>
+            <m:e>
+              <m:r>
+                <w:rPr>
+                  <w:rFonts w:ascii="Cambria Math" w:hAnsi="Cambria Math" w:cs="Times New Roman"/>
+                </w:rPr>
+                <m:t>x</m:t>
+              </m:r>
+            </m:e>
+            <m:sub>
+              <m:r>
+                <w:rPr>
+                  <w:rFonts w:ascii="Cambria Math" w:hAnsi="Cambria Math" w:cs="Times New Roman"/>
+                </w:rPr>
+                <m:t>m</m:t>
+              </m:r>
+            </m:sub>
+          </m:sSub>
+          <m:r>
+            <w:rPr>
+              <w:rFonts w:ascii="Cambria Math" w:hAnsi="Cambria Math" w:cs="Times New Roman"/>
+            </w:rPr>
+            <m:t xml:space="preserve"> , </m:t>
+          </m:r>
+        </m:oMath>
+      </m:oMathPara>
+    </w:p>
+    <w:p>
+      <w:pPr>
+        <w:pStyle w:val="ListParagraph"/>
+        <w:rPr>
+          <w:rFonts w:ascii="Times New Roman" w:eastAsiaTheme="minorEastAsia" w:hAnsi="Times New Roman" w:cs="Times New Roman"/>
+        </w:rPr>
+      </w:pPr>
+      <m:oMathPara>
+        <m:oMath>
+          <m:r>
+            <w:rPr>
+              <w:rFonts w:ascii="Cambria Math" w:hAnsi="Cambria Math" w:cs="Times New Roman"/>
+            </w:rPr>
+            <m:t>∆</m:t>
+          </m:r>
+          <m:sSub>
+            <m:sSubPr>
+              <m:ctrlPr>
+                <w:rPr>
+                  <w:rFonts w:ascii="Cambria Math" w:hAnsi="Cambria Math" w:cs="Times New Roman"/>
+                  <w:i/>
+                </w:rPr>
+              </m:ctrlPr>
+            </m:sSubPr>
+            <m:e>
+              <m:r>
+                <w:rPr>
+                  <w:rFonts w:ascii="Cambria Math" w:hAnsi="Cambria Math" w:cs="Times New Roman"/>
+                </w:rPr>
+                <m:t>x</m:t>
+              </m:r>
+            </m:e>
+            <m:sub>
+              <m:r>
+                <w:rPr>
+                  <w:rFonts w:ascii="Cambria Math" w:hAnsi="Cambria Math" w:cs="Times New Roman"/>
+                </w:rPr>
+                <m:t>m</m:t>
+              </m:r>
+            </m:sub>
+          </m:sSub>
+          <m:r>
+            <w:rPr>
+              <w:rFonts w:ascii="Cambria Math" w:hAnsi="Cambria Math" w:cs="Times New Roman"/>
+            </w:rPr>
+            <m:t>=</m:t>
+          </m:r>
+          <m:sSub>
+            <m:sSubPr>
+              <m:ctrlPr>
+                <w:rPr>
+                  <w:rFonts w:ascii="Cambria Math" w:hAnsi="Cambria Math" w:cs="Times New Roman"/>
+                  <w:i/>
+                </w:rPr>
+              </m:ctrlPr>
+            </m:sSubPr>
+            <m:e>
+              <m:acc>
+                <m:accPr>
+                  <m:chr m:val="̃"/>
+                  <m:ctrlPr>
+                    <w:rPr>
+                      <w:rFonts w:ascii="Cambria Math" w:hAnsi="Cambria Math" w:cs="Times New Roman"/>
+                      <w:i/>
+                    </w:rPr>
+                  </m:ctrlPr>
+                </m:accPr>
+                <m:e>
+                  <m:r>
+                    <w:rPr>
+                      <w:rFonts w:ascii="Cambria Math" w:hAnsi="Cambria Math" w:cs="Times New Roman"/>
+                    </w:rPr>
+                    <m:t>x</m:t>
+                  </m:r>
+                </m:e>
+              </m:acc>
+            </m:e>
+            <m:sub>
+              <m:r>
+                <w:rPr>
+                  <w:rFonts w:ascii="Cambria Math" w:hAnsi="Cambria Math" w:cs="Times New Roman"/>
+                </w:rPr>
+                <m:t>f,m</m:t>
+              </m:r>
+            </m:sub>
+          </m:sSub>
+          <m:r>
+            <w:rPr>
+              <w:rFonts w:ascii="Cambria Math" w:hAnsi="Cambria Math" w:cs="Times New Roman"/>
+            </w:rPr>
+            <m:t>-</m:t>
+          </m:r>
+          <m:sSub>
+            <m:sSubPr>
+              <m:ctrlPr>
+                <w:rPr>
+                  <w:rFonts w:ascii="Cambria Math" w:hAnsi="Cambria Math" w:cs="Times New Roman"/>
+                  <w:i/>
+                </w:rPr>
+              </m:ctrlPr>
+            </m:sSubPr>
+            <m:e>
+              <m:acc>
+                <m:accPr>
+                  <m:chr m:val="̃"/>
+                  <m:ctrlPr>
+                    <w:rPr>
+                      <w:rFonts w:ascii="Cambria Math" w:hAnsi="Cambria Math" w:cs="Times New Roman"/>
+                      <w:i/>
+                    </w:rPr>
+                  </m:ctrlPr>
+                </m:accPr>
+                <m:e>
+                  <m:r>
+                    <w:rPr>
+                      <w:rFonts w:ascii="Cambria Math" w:hAnsi="Cambria Math" w:cs="Times New Roman"/>
+                    </w:rPr>
+                    <m:t>x</m:t>
+                  </m:r>
+                </m:e>
+              </m:acc>
+            </m:e>
+            <m:sub>
+              <m:r>
+                <w:rPr>
+                  <w:rFonts w:ascii="Cambria Math" w:hAnsi="Cambria Math" w:cs="Times New Roman"/>
+                </w:rPr>
+                <m:t>0,m</m:t>
+              </m:r>
+            </m:sub>
+          </m:sSub>
+          <m:r>
+            <w:rPr>
+              <w:rFonts w:ascii="Cambria Math" w:hAnsi="Cambria Math" w:cs="Times New Roman"/>
+            </w:rPr>
+            <m:t xml:space="preserve"> </m:t>
+          </m:r>
+        </m:oMath>
+      </m:oMathPara>
+    </w:p>
+    <w:p>
+      <w:pPr>
+        <w:pStyle w:val="ListParagraph"/>
+        <w:rPr>
+          <w:rFonts w:ascii="Times New Roman" w:eastAsiaTheme="minorEastAsia" w:hAnsi="Times New Roman" w:cs="Times New Roman"/>
+        </w:rPr>
+      </w:pPr>
+    </w:p>
+    <w:p>
+      <w:pPr>
+        <w:pStyle w:val="ListParagraph"/>
+        <w:rPr>
+          <w:rFonts w:ascii="Times New Roman" w:eastAsiaTheme="minorEastAsia" w:hAnsi="Times New Roman" w:cs="Times New Roman"/>
+        </w:rPr>
+      </w:pPr>
+      <w:r>
+        <w:rPr>
+          <w:rFonts w:ascii="Times New Roman" w:eastAsiaTheme="minorEastAsia" w:hAnsi="Times New Roman" w:cs="Times New Roman"/>
+        </w:rPr>
+        <w:t xml:space="preserve">Where the subscript </w:t>
+      </w:r>
+      <m:oMath>
+        <m:r>
+          <w:rPr>
+            <w:rFonts w:ascii="Cambria Math" w:hAnsi="Cambria Math" w:cs="Times New Roman"/>
+          </w:rPr>
+          <m:t>f</m:t>
+        </m:r>
+      </m:oMath>
+      <w:r>
+        <w:rPr>
+          <w:rFonts w:ascii="Times New Roman" w:eastAsiaTheme="minorEastAsia" w:hAnsi="Times New Roman" w:cs="Times New Roman"/>
         </w:rPr>
         <w:t xml:space="preserve"> </w:t>
       </w:r>
       <w:r>
         <w:rPr>
-          <w:rFonts w:ascii="Times New Roman" w:hAnsi="Times New Roman" w:cs="Times New Roman"/>
-        </w:rPr>
-        <w:t>of morphing,</w:t>
-      </w:r>
-      <w:r>
-        <w:rPr>
-          <w:rFonts w:ascii="Times New Roman" w:hAnsi="Times New Roman" w:cs="Times New Roman"/>
-        </w:rPr>
-        <w:t xml:space="preserve"> is the default method in the script and the accepted method in the literature. For details on the morphing method</w:t>
-      </w:r>
-      <w:r>
-        <w:rPr>
-          <w:rFonts w:ascii="Times New Roman" w:hAnsi="Times New Roman" w:cs="Times New Roman"/>
-        </w:rPr>
-        <w:t xml:space="preserve"> refer to the FMY report.</w:t>
+          <w:rFonts w:ascii="Times New Roman" w:eastAsiaTheme="minorEastAsia" w:hAnsi="Times New Roman" w:cs="Times New Roman"/>
+        </w:rPr>
+        <w:t xml:space="preserve">stands for the future period. </w:t>
+      </w:r>
+      <w:r>
+        <w:rPr>
+          <w:rFonts w:ascii="Times New Roman" w:eastAsiaTheme="minorEastAsia" w:hAnsi="Times New Roman" w:cs="Times New Roman"/>
+        </w:rPr>
+        <w:t>This method change</w:t>
+      </w:r>
+      <w:r>
+        <w:rPr>
+          <w:rFonts w:ascii="Times New Roman" w:eastAsiaTheme="minorEastAsia" w:hAnsi="Times New Roman" w:cs="Times New Roman"/>
+        </w:rPr>
+        <w:t>s</w:t>
+      </w:r>
+      <w:r>
+        <w:rPr>
+          <w:rFonts w:ascii="Times New Roman" w:eastAsiaTheme="minorEastAsia" w:hAnsi="Times New Roman" w:cs="Times New Roman"/>
+        </w:rPr>
+        <w:t xml:space="preserve"> the mean of the variable but leave the variance unchanged and should be used when the GCM adjusts the mean of the variable. The new mean is then </w:t>
+      </w:r>
+      <m:oMath>
+        <m:acc>
+          <m:accPr>
+            <m:chr m:val="̃"/>
+            <m:ctrlPr>
+              <w:rPr>
+                <w:rFonts w:ascii="Cambria Math" w:hAnsi="Cambria Math" w:cs="Times New Roman"/>
+                <w:i/>
+              </w:rPr>
+            </m:ctrlPr>
+          </m:accPr>
+          <m:e>
+            <m:r>
+              <w:rPr>
+                <w:rFonts w:ascii="Cambria Math" w:hAnsi="Cambria Math" w:cs="Times New Roman"/>
+              </w:rPr>
+              <m:t>x</m:t>
+            </m:r>
+          </m:e>
+        </m:acc>
+        <m:r>
+          <w:rPr>
+            <w:rFonts w:ascii="Cambria Math" w:hAnsi="Cambria Math" w:cs="Times New Roman"/>
+          </w:rPr>
+          <m:t>=∆</m:t>
+        </m:r>
+        <m:sSub>
+          <m:sSubPr>
+            <m:ctrlPr>
+              <w:rPr>
+                <w:rFonts w:ascii="Cambria Math" w:hAnsi="Cambria Math" w:cs="Times New Roman"/>
+                <w:i/>
+              </w:rPr>
+            </m:ctrlPr>
+          </m:sSubPr>
+          <m:e>
+            <m:r>
+              <w:rPr>
+                <w:rFonts w:ascii="Cambria Math" w:hAnsi="Cambria Math" w:cs="Times New Roman"/>
+              </w:rPr>
+              <m:t>x</m:t>
+            </m:r>
+          </m:e>
+          <m:sub>
+            <m:r>
+              <w:rPr>
+                <w:rFonts w:ascii="Cambria Math" w:hAnsi="Cambria Math" w:cs="Times New Roman"/>
+              </w:rPr>
+              <m:t>m</m:t>
+            </m:r>
+          </m:sub>
+        </m:sSub>
+        <m:r>
+          <w:rPr>
+            <w:rFonts w:ascii="Cambria Math" w:hAnsi="Cambria Math" w:cs="Times New Roman"/>
+          </w:rPr>
+          <m:t>-</m:t>
+        </m:r>
+        <m:sSub>
+          <m:sSubPr>
+            <m:ctrlPr>
+              <w:rPr>
+                <w:rFonts w:ascii="Cambria Math" w:hAnsi="Cambria Math" w:cs="Times New Roman"/>
+                <w:i/>
+              </w:rPr>
+            </m:ctrlPr>
+          </m:sSubPr>
+          <m:e>
+            <m:acc>
+              <m:accPr>
+                <m:chr m:val="̃"/>
+                <m:ctrlPr>
+                  <w:rPr>
+                    <w:rFonts w:ascii="Cambria Math" w:hAnsi="Cambria Math" w:cs="Times New Roman"/>
+                    <w:i/>
+                  </w:rPr>
+                </m:ctrlPr>
+              </m:accPr>
+              <m:e>
+                <m:r>
+                  <w:rPr>
+                    <w:rFonts w:ascii="Cambria Math" w:hAnsi="Cambria Math" w:cs="Times New Roman"/>
+                  </w:rPr>
+                  <m:t>x</m:t>
+                </m:r>
+              </m:e>
+            </m:acc>
+          </m:e>
+          <m:sub>
+            <m:r>
+              <w:rPr>
+                <w:rFonts w:ascii="Cambria Math" w:hAnsi="Cambria Math" w:cs="Times New Roman"/>
+              </w:rPr>
+              <m:t>0</m:t>
+            </m:r>
+          </m:sub>
+        </m:sSub>
+      </m:oMath>
+      <w:r>
+        <w:rPr>
+          <w:rFonts w:ascii="Times New Roman" w:eastAsiaTheme="minorEastAsia" w:hAnsi="Times New Roman" w:cs="Times New Roman"/>
+        </w:rPr>
+        <w:t>.</w:t>
+      </w:r>
+    </w:p>
+    <w:p>
+      <w:pPr>
+        <w:pStyle w:val="ListParagraph"/>
+        <w:rPr>
+          <w:rFonts w:ascii="Times New Roman" w:eastAsiaTheme="minorEastAsia" w:hAnsi="Times New Roman" w:cs="Times New Roman"/>
+        </w:rPr>
+      </w:pPr>
+    </w:p>
+    <w:p>
+      <w:pPr>
+        <w:pStyle w:val="ListParagraph"/>
+        <w:numPr>
+          <w:ilvl w:val="0"/>
+          <w:numId w:val="9"/>
+        </w:numPr>
+        <w:rPr>
+          <w:rFonts w:ascii="Times New Roman" w:eastAsiaTheme="minorEastAsia" w:hAnsi="Times New Roman" w:cs="Times New Roman"/>
+        </w:rPr>
+      </w:pPr>
+      <w:r>
+        <w:rPr>
+          <w:rFonts w:ascii="Times New Roman" w:eastAsiaTheme="minorEastAsia" w:hAnsi="Times New Roman" w:cs="Times New Roman"/>
+        </w:rPr>
+        <w:t>Stretch the present-day variable by the fractional change of the monthly means:</w:t>
+      </w:r>
+    </w:p>
+    <w:p>
+      <w:pPr>
+        <w:pStyle w:val="ListParagraph"/>
+        <w:rPr>
+          <w:rFonts w:ascii="Times New Roman" w:eastAsiaTheme="minorEastAsia" w:hAnsi="Times New Roman" w:cs="Times New Roman"/>
+        </w:rPr>
+      </w:pPr>
+    </w:p>
+    <w:p>
+      <w:pPr>
+        <w:pStyle w:val="ListParagraph"/>
+        <w:rPr>
+          <w:rFonts w:ascii="Times New Roman" w:eastAsiaTheme="minorEastAsia" w:hAnsi="Times New Roman" w:cs="Times New Roman"/>
+        </w:rPr>
+      </w:pPr>
+      <m:oMathPara>
+        <m:oMath>
+          <m:sSub>
+            <m:sSubPr>
+              <m:ctrlPr>
+                <w:rPr>
+                  <w:rFonts w:ascii="Cambria Math" w:hAnsi="Cambria Math" w:cs="Times New Roman"/>
+                  <w:i/>
+                </w:rPr>
+              </m:ctrlPr>
+            </m:sSubPr>
+            <m:e>
+              <m:r>
+                <w:rPr>
+                  <w:rFonts w:ascii="Cambria Math" w:hAnsi="Cambria Math" w:cs="Times New Roman"/>
+                </w:rPr>
+                <m:t xml:space="preserve">x= </m:t>
+              </m:r>
+              <m:sSub>
+                <m:sSubPr>
+                  <m:ctrlPr>
+                    <w:rPr>
+                      <w:rFonts w:ascii="Cambria Math" w:hAnsi="Cambria Math" w:cs="Times New Roman"/>
+                      <w:i/>
+                    </w:rPr>
+                  </m:ctrlPr>
+                </m:sSubPr>
+                <m:e>
+                  <m:r>
+                    <w:rPr>
+                      <w:rFonts w:ascii="Cambria Math" w:hAnsi="Cambria Math" w:cs="Times New Roman"/>
+                    </w:rPr>
+                    <m:t>α</m:t>
+                  </m:r>
+                </m:e>
+                <m:sub>
+                  <m:r>
+                    <w:rPr>
+                      <w:rFonts w:ascii="Cambria Math" w:hAnsi="Cambria Math" w:cs="Times New Roman"/>
+                    </w:rPr>
+                    <m:t>m</m:t>
+                  </m:r>
+                </m:sub>
+              </m:sSub>
+              <m:r>
+                <w:rPr>
+                  <w:rFonts w:ascii="Cambria Math" w:hAnsi="Cambria Math" w:cs="Times New Roman"/>
+                </w:rPr>
+                <m:t>* x</m:t>
+              </m:r>
+            </m:e>
+            <m:sub>
+              <m:r>
+                <w:rPr>
+                  <w:rFonts w:ascii="Cambria Math" w:hAnsi="Cambria Math" w:cs="Times New Roman"/>
+                </w:rPr>
+                <m:t>0</m:t>
+              </m:r>
+            </m:sub>
+          </m:sSub>
+          <m:r>
+            <w:rPr>
+              <w:rFonts w:ascii="Cambria Math" w:hAnsi="Cambria Math" w:cs="Times New Roman"/>
+            </w:rPr>
+            <m:t xml:space="preserve"> </m:t>
+          </m:r>
+          <m:r>
+            <w:rPr>
+              <w:rFonts w:ascii="Cambria Math" w:eastAsiaTheme="minorEastAsia" w:hAnsi="Cambria Math" w:cs="Times New Roman"/>
+            </w:rPr>
+            <m:t>,</m:t>
+          </m:r>
+        </m:oMath>
+      </m:oMathPara>
+    </w:p>
+    <w:p>
+      <w:pPr>
+        <w:pStyle w:val="ListParagraph"/>
+        <w:rPr>
+          <w:rFonts w:ascii="Times New Roman" w:eastAsiaTheme="minorEastAsia" w:hAnsi="Times New Roman" w:cs="Times New Roman"/>
+        </w:rPr>
+      </w:pPr>
+      <m:oMathPara>
+        <m:oMath>
+          <m:sSub>
+            <m:sSubPr>
+              <m:ctrlPr>
+                <w:rPr>
+                  <w:rFonts w:ascii="Cambria Math" w:hAnsi="Cambria Math" w:cs="Times New Roman"/>
+                  <w:i/>
+                </w:rPr>
+              </m:ctrlPr>
+            </m:sSubPr>
+            <m:e>
+              <m:r>
+                <w:rPr>
+                  <w:rFonts w:ascii="Cambria Math" w:hAnsi="Cambria Math" w:cs="Times New Roman"/>
+                </w:rPr>
+                <m:t>α</m:t>
+              </m:r>
+            </m:e>
+            <m:sub>
+              <m:r>
+                <w:rPr>
+                  <w:rFonts w:ascii="Cambria Math" w:hAnsi="Cambria Math" w:cs="Times New Roman"/>
+                </w:rPr>
+                <m:t>m</m:t>
+              </m:r>
+            </m:sub>
+          </m:sSub>
+          <m:r>
+            <w:rPr>
+              <w:rFonts w:ascii="Cambria Math" w:hAnsi="Cambria Math" w:cs="Times New Roman"/>
+            </w:rPr>
+            <m:t>=</m:t>
+          </m:r>
+          <m:sSub>
+            <m:sSubPr>
+              <m:ctrlPr>
+                <w:rPr>
+                  <w:rFonts w:ascii="Cambria Math" w:hAnsi="Cambria Math" w:cs="Times New Roman"/>
+                  <w:i/>
+                </w:rPr>
+              </m:ctrlPr>
+            </m:sSubPr>
+            <m:e>
+              <m:acc>
+                <m:accPr>
+                  <m:chr m:val="̃"/>
+                  <m:ctrlPr>
+                    <w:rPr>
+                      <w:rFonts w:ascii="Cambria Math" w:hAnsi="Cambria Math" w:cs="Times New Roman"/>
+                      <w:i/>
+                    </w:rPr>
+                  </m:ctrlPr>
+                </m:accPr>
+                <m:e>
+                  <m:r>
+                    <w:rPr>
+                      <w:rFonts w:ascii="Cambria Math" w:hAnsi="Cambria Math" w:cs="Times New Roman"/>
+                    </w:rPr>
+                    <m:t>x</m:t>
+                  </m:r>
+                </m:e>
+              </m:acc>
+            </m:e>
+            <m:sub>
+              <m:r>
+                <w:rPr>
+                  <w:rFonts w:ascii="Cambria Math" w:hAnsi="Cambria Math" w:cs="Times New Roman"/>
+                </w:rPr>
+                <m:t>f,m</m:t>
+              </m:r>
+            </m:sub>
+          </m:sSub>
+          <m:r>
+            <w:rPr>
+              <w:rFonts w:ascii="Cambria Math" w:hAnsi="Cambria Math" w:cs="Times New Roman"/>
+            </w:rPr>
+            <m:t>/</m:t>
+          </m:r>
+          <m:sSub>
+            <m:sSubPr>
+              <m:ctrlPr>
+                <w:rPr>
+                  <w:rFonts w:ascii="Cambria Math" w:hAnsi="Cambria Math" w:cs="Times New Roman"/>
+                  <w:i/>
+                </w:rPr>
+              </m:ctrlPr>
+            </m:sSubPr>
+            <m:e>
+              <m:acc>
+                <m:accPr>
+                  <m:chr m:val="̃"/>
+                  <m:ctrlPr>
+                    <w:rPr>
+                      <w:rFonts w:ascii="Cambria Math" w:hAnsi="Cambria Math" w:cs="Times New Roman"/>
+                      <w:i/>
+                    </w:rPr>
+                  </m:ctrlPr>
+                </m:accPr>
+                <m:e>
+                  <m:r>
+                    <w:rPr>
+                      <w:rFonts w:ascii="Cambria Math" w:hAnsi="Cambria Math" w:cs="Times New Roman"/>
+                    </w:rPr>
+                    <m:t>x</m:t>
+                  </m:r>
+                </m:e>
+              </m:acc>
+            </m:e>
+            <m:sub>
+              <m:r>
+                <w:rPr>
+                  <w:rFonts w:ascii="Cambria Math" w:hAnsi="Cambria Math" w:cs="Times New Roman"/>
+                </w:rPr>
+                <m:t>0,m</m:t>
+              </m:r>
+            </m:sub>
+          </m:sSub>
+        </m:oMath>
+      </m:oMathPara>
+    </w:p>
+    <w:p>
+      <w:pPr>
+        <w:pStyle w:val="ListParagraph"/>
+        <w:rPr>
+          <w:rFonts w:ascii="Times New Roman" w:eastAsiaTheme="minorEastAsia" w:hAnsi="Times New Roman" w:cs="Times New Roman"/>
+        </w:rPr>
+      </w:pPr>
+    </w:p>
+    <w:p>
+      <w:pPr>
+        <w:pStyle w:val="ListParagraph"/>
+        <w:rPr>
+          <w:rFonts w:ascii="Times New Roman" w:eastAsiaTheme="minorEastAsia" w:hAnsi="Times New Roman" w:cs="Times New Roman"/>
+        </w:rPr>
+      </w:pPr>
+      <w:r>
+        <w:rPr>
+          <w:rFonts w:ascii="Times New Roman" w:eastAsiaTheme="minorEastAsia" w:hAnsi="Times New Roman" w:cs="Times New Roman"/>
+        </w:rPr>
+        <w:t xml:space="preserve">Which changes the monthly mean and variance of a variable, used when the variable is a percentage </w:t>
+      </w:r>
+      <w:r>
+        <w:rPr>
+          <w:rFonts w:ascii="Times New Roman" w:eastAsiaTheme="minorEastAsia" w:hAnsi="Times New Roman" w:cs="Times New Roman"/>
+        </w:rPr>
+        <w:t xml:space="preserve">or the variable drops to zero frequently, i.e. solar radiation. </w:t>
+      </w:r>
+    </w:p>
+    <w:p>
+      <w:pPr>
+        <w:pStyle w:val="ListParagraph"/>
+        <w:rPr>
+          <w:rFonts w:ascii="Times New Roman" w:eastAsiaTheme="minorEastAsia" w:hAnsi="Times New Roman" w:cs="Times New Roman"/>
+        </w:rPr>
+      </w:pPr>
+    </w:p>
+    <w:p>
+      <w:pPr>
+        <w:pStyle w:val="ListParagraph"/>
+        <w:numPr>
+          <w:ilvl w:val="0"/>
+          <w:numId w:val="9"/>
+        </w:numPr>
+        <w:rPr>
+          <w:rFonts w:ascii="Times New Roman" w:eastAsiaTheme="minorEastAsia" w:hAnsi="Times New Roman" w:cs="Times New Roman"/>
+        </w:rPr>
+      </w:pPr>
+      <w:r>
+        <w:rPr>
+          <w:rFonts w:ascii="Times New Roman" w:eastAsiaTheme="minorEastAsia" w:hAnsi="Times New Roman" w:cs="Times New Roman"/>
+        </w:rPr>
+        <w:t>Combination Shift and Stretch:</w:t>
+      </w:r>
+    </w:p>
+    <w:p>
+      <w:pPr>
+        <w:pStyle w:val="ListParagraph"/>
+        <w:rPr>
+          <w:rFonts w:ascii="Times New Roman" w:eastAsiaTheme="minorEastAsia" w:hAnsi="Times New Roman" w:cs="Times New Roman"/>
+        </w:rPr>
+      </w:pPr>
+    </w:p>
+    <w:p>
+      <w:pPr>
+        <w:pStyle w:val="ListParagraph"/>
+        <w:rPr>
+          <w:rFonts w:ascii="Times New Roman" w:eastAsiaTheme="minorEastAsia" w:hAnsi="Times New Roman" w:cs="Times New Roman"/>
+        </w:rPr>
+      </w:pPr>
+      <m:oMathPara>
+        <m:oMath>
+          <m:sSub>
+            <m:sSubPr>
+              <m:ctrlPr>
+                <w:rPr>
+                  <w:rFonts w:ascii="Cambria Math" w:hAnsi="Cambria Math" w:cs="Times New Roman"/>
+                  <w:i/>
+                </w:rPr>
+              </m:ctrlPr>
+            </m:sSubPr>
+            <m:e>
+              <m:r>
+                <w:rPr>
+                  <w:rFonts w:ascii="Cambria Math" w:hAnsi="Cambria Math" w:cs="Times New Roman"/>
+                </w:rPr>
+                <m:t>x= x</m:t>
+              </m:r>
+            </m:e>
+            <m:sub>
+              <m:r>
+                <w:rPr>
+                  <w:rFonts w:ascii="Cambria Math" w:hAnsi="Cambria Math" w:cs="Times New Roman"/>
+                </w:rPr>
+                <m:t>0</m:t>
+              </m:r>
+            </m:sub>
+          </m:sSub>
+          <m:r>
+            <w:rPr>
+              <w:rFonts w:ascii="Cambria Math" w:hAnsi="Cambria Math" w:cs="Times New Roman"/>
+            </w:rPr>
+            <m:t>+∆</m:t>
+          </m:r>
+          <m:sSub>
+            <m:sSubPr>
+              <m:ctrlPr>
+                <w:rPr>
+                  <w:rFonts w:ascii="Cambria Math" w:hAnsi="Cambria Math" w:cs="Times New Roman"/>
+                  <w:i/>
+                </w:rPr>
+              </m:ctrlPr>
+            </m:sSubPr>
+            <m:e>
+              <m:r>
+                <w:rPr>
+                  <w:rFonts w:ascii="Cambria Math" w:hAnsi="Cambria Math" w:cs="Times New Roman"/>
+                </w:rPr>
+                <m:t>x</m:t>
+              </m:r>
+            </m:e>
+            <m:sub>
+              <m:r>
+                <w:rPr>
+                  <w:rFonts w:ascii="Cambria Math" w:hAnsi="Cambria Math" w:cs="Times New Roman"/>
+                </w:rPr>
+                <m:t>m</m:t>
+              </m:r>
+            </m:sub>
+          </m:sSub>
+          <m:r>
+            <w:rPr>
+              <w:rFonts w:ascii="Cambria Math" w:eastAsiaTheme="minorEastAsia" w:hAnsi="Cambria Math" w:cs="Times New Roman"/>
+            </w:rPr>
+            <m:t xml:space="preserve">+ </m:t>
+          </m:r>
+          <m:sSub>
+            <m:sSubPr>
+              <m:ctrlPr>
+                <w:rPr>
+                  <w:rFonts w:ascii="Cambria Math" w:hAnsi="Cambria Math" w:cs="Times New Roman"/>
+                  <w:i/>
+                </w:rPr>
+              </m:ctrlPr>
+            </m:sSubPr>
+            <m:e>
+              <m:sSub>
+                <m:sSubPr>
+                  <m:ctrlPr>
+                    <w:rPr>
+                      <w:rFonts w:ascii="Cambria Math" w:hAnsi="Cambria Math" w:cs="Times New Roman"/>
+                      <w:i/>
+                    </w:rPr>
+                  </m:ctrlPr>
+                </m:sSubPr>
+                <m:e>
+                  <m:r>
+                    <w:rPr>
+                      <w:rFonts w:ascii="Cambria Math" w:hAnsi="Cambria Math" w:cs="Times New Roman"/>
+                    </w:rPr>
+                    <m:t>α</m:t>
+                  </m:r>
+                </m:e>
+                <m:sub>
+                  <m:r>
+                    <w:rPr>
+                      <w:rFonts w:ascii="Cambria Math" w:hAnsi="Cambria Math" w:cs="Times New Roman"/>
+                    </w:rPr>
+                    <m:t>m</m:t>
+                  </m:r>
+                </m:sub>
+              </m:sSub>
+              <m:r>
+                <w:rPr>
+                  <w:rFonts w:ascii="Cambria Math" w:hAnsi="Cambria Math" w:cs="Times New Roman"/>
+                </w:rPr>
+                <m:t>(x</m:t>
+              </m:r>
+            </m:e>
+            <m:sub>
+              <m:r>
+                <w:rPr>
+                  <w:rFonts w:ascii="Cambria Math" w:hAnsi="Cambria Math" w:cs="Times New Roman"/>
+                </w:rPr>
+                <m:t>0</m:t>
+              </m:r>
+            </m:sub>
+          </m:sSub>
+          <m:r>
+            <w:rPr>
+              <w:rFonts w:ascii="Cambria Math" w:hAnsi="Cambria Math" w:cs="Times New Roman"/>
+            </w:rPr>
+            <m:t>-</m:t>
+          </m:r>
+          <m:sSub>
+            <m:sSubPr>
+              <m:ctrlPr>
+                <w:rPr>
+                  <w:rFonts w:ascii="Cambria Math" w:hAnsi="Cambria Math" w:cs="Times New Roman"/>
+                  <w:i/>
+                </w:rPr>
+              </m:ctrlPr>
+            </m:sSubPr>
+            <m:e>
+              <m:acc>
+                <m:accPr>
+                  <m:chr m:val="̃"/>
+                  <m:ctrlPr>
+                    <w:rPr>
+                      <w:rFonts w:ascii="Cambria Math" w:hAnsi="Cambria Math" w:cs="Times New Roman"/>
+                      <w:i/>
+                    </w:rPr>
+                  </m:ctrlPr>
+                </m:accPr>
+                <m:e>
+                  <m:r>
+                    <w:rPr>
+                      <w:rFonts w:ascii="Cambria Math" w:hAnsi="Cambria Math" w:cs="Times New Roman"/>
+                    </w:rPr>
+                    <m:t>x</m:t>
+                  </m:r>
+                </m:e>
+              </m:acc>
+            </m:e>
+            <m:sub>
+              <m:r>
+                <w:rPr>
+                  <w:rFonts w:ascii="Cambria Math" w:hAnsi="Cambria Math" w:cs="Times New Roman"/>
+                </w:rPr>
+                <m:t>0,m</m:t>
+              </m:r>
+            </m:sub>
+          </m:sSub>
+          <m:r>
+            <w:rPr>
+              <w:rFonts w:ascii="Cambria Math" w:hAnsi="Cambria Math" w:cs="Times New Roman"/>
+            </w:rPr>
+            <m:t>)</m:t>
+          </m:r>
+          <m:r>
+            <w:rPr>
+              <w:rFonts w:ascii="Cambria Math" w:eastAsiaTheme="minorEastAsia" w:hAnsi="Cambria Math" w:cs="Times New Roman"/>
+            </w:rPr>
+            <m:t>=</m:t>
+          </m:r>
+          <m:sSub>
+            <m:sSubPr>
+              <m:ctrlPr>
+                <w:rPr>
+                  <w:rFonts w:ascii="Cambria Math" w:hAnsi="Cambria Math" w:cs="Times New Roman"/>
+                  <w:i/>
+                </w:rPr>
+              </m:ctrlPr>
+            </m:sSubPr>
+            <m:e>
+              <m:acc>
+                <m:accPr>
+                  <m:chr m:val="̃"/>
+                  <m:ctrlPr>
+                    <w:rPr>
+                      <w:rFonts w:ascii="Cambria Math" w:hAnsi="Cambria Math" w:cs="Times New Roman"/>
+                      <w:i/>
+                    </w:rPr>
+                  </m:ctrlPr>
+                </m:accPr>
+                <m:e>
+                  <m:r>
+                    <w:rPr>
+                      <w:rFonts w:ascii="Cambria Math" w:hAnsi="Cambria Math" w:cs="Times New Roman"/>
+                    </w:rPr>
+                    <m:t>x</m:t>
+                  </m:r>
+                </m:e>
+              </m:acc>
+            </m:e>
+            <m:sub>
+              <m:r>
+                <w:rPr>
+                  <w:rFonts w:ascii="Cambria Math" w:hAnsi="Cambria Math" w:cs="Times New Roman"/>
+                </w:rPr>
+                <m:t>0,m</m:t>
+              </m:r>
+            </m:sub>
+          </m:sSub>
+          <m:r>
+            <w:rPr>
+              <w:rFonts w:ascii="Cambria Math" w:hAnsi="Cambria Math" w:cs="Times New Roman"/>
+            </w:rPr>
+            <m:t>+∆</m:t>
+          </m:r>
+          <m:sSub>
+            <m:sSubPr>
+              <m:ctrlPr>
+                <w:rPr>
+                  <w:rFonts w:ascii="Cambria Math" w:hAnsi="Cambria Math" w:cs="Times New Roman"/>
+                  <w:i/>
+                </w:rPr>
+              </m:ctrlPr>
+            </m:sSubPr>
+            <m:e>
+              <m:r>
+                <w:rPr>
+                  <w:rFonts w:ascii="Cambria Math" w:hAnsi="Cambria Math" w:cs="Times New Roman"/>
+                </w:rPr>
+                <m:t>x</m:t>
+              </m:r>
+            </m:e>
+            <m:sub>
+              <m:r>
+                <w:rPr>
+                  <w:rFonts w:ascii="Cambria Math" w:hAnsi="Cambria Math" w:cs="Times New Roman"/>
+                </w:rPr>
+                <m:t>m</m:t>
+              </m:r>
+            </m:sub>
+          </m:sSub>
+          <m:r>
+            <w:rPr>
+              <w:rFonts w:ascii="Cambria Math" w:eastAsiaTheme="minorEastAsia" w:hAnsi="Cambria Math" w:cs="Times New Roman"/>
+            </w:rPr>
+            <m:t>+(1+</m:t>
+          </m:r>
+          <m:sSub>
+            <m:sSubPr>
+              <m:ctrlPr>
+                <w:rPr>
+                  <w:rFonts w:ascii="Cambria Math" w:hAnsi="Cambria Math" w:cs="Times New Roman"/>
+                  <w:i/>
+                </w:rPr>
+              </m:ctrlPr>
+            </m:sSubPr>
+            <m:e>
+              <m:sSub>
+                <m:sSubPr>
+                  <m:ctrlPr>
+                    <w:rPr>
+                      <w:rFonts w:ascii="Cambria Math" w:hAnsi="Cambria Math" w:cs="Times New Roman"/>
+                      <w:i/>
+                    </w:rPr>
+                  </m:ctrlPr>
+                </m:sSubPr>
+                <m:e>
+                  <m:r>
+                    <w:rPr>
+                      <w:rFonts w:ascii="Cambria Math" w:hAnsi="Cambria Math" w:cs="Times New Roman"/>
+                    </w:rPr>
+                    <m:t>α</m:t>
+                  </m:r>
+                </m:e>
+                <m:sub>
+                  <m:r>
+                    <w:rPr>
+                      <w:rFonts w:ascii="Cambria Math" w:hAnsi="Cambria Math" w:cs="Times New Roman"/>
+                    </w:rPr>
+                    <m:t>m</m:t>
+                  </m:r>
+                </m:sub>
+              </m:sSub>
+              <m:r>
+                <w:rPr>
+                  <w:rFonts w:ascii="Cambria Math" w:hAnsi="Cambria Math" w:cs="Times New Roman"/>
+                </w:rPr>
+                <m:t>) (x</m:t>
+              </m:r>
+            </m:e>
+            <m:sub>
+              <m:r>
+                <w:rPr>
+                  <w:rFonts w:ascii="Cambria Math" w:hAnsi="Cambria Math" w:cs="Times New Roman"/>
+                </w:rPr>
+                <m:t>0</m:t>
+              </m:r>
+            </m:sub>
+          </m:sSub>
+          <m:r>
+            <w:rPr>
+              <w:rFonts w:ascii="Cambria Math" w:hAnsi="Cambria Math" w:cs="Times New Roman"/>
+            </w:rPr>
+            <m:t>-</m:t>
+          </m:r>
+          <m:sSub>
+            <m:sSubPr>
+              <m:ctrlPr>
+                <w:rPr>
+                  <w:rFonts w:ascii="Cambria Math" w:hAnsi="Cambria Math" w:cs="Times New Roman"/>
+                  <w:i/>
+                </w:rPr>
+              </m:ctrlPr>
+            </m:sSubPr>
+            <m:e>
+              <m:acc>
+                <m:accPr>
+                  <m:chr m:val="̃"/>
+                  <m:ctrlPr>
+                    <w:rPr>
+                      <w:rFonts w:ascii="Cambria Math" w:hAnsi="Cambria Math" w:cs="Times New Roman"/>
+                      <w:i/>
+                    </w:rPr>
+                  </m:ctrlPr>
+                </m:accPr>
+                <m:e>
+                  <m:r>
+                    <w:rPr>
+                      <w:rFonts w:ascii="Cambria Math" w:hAnsi="Cambria Math" w:cs="Times New Roman"/>
+                    </w:rPr>
+                    <m:t>x</m:t>
+                  </m:r>
+                </m:e>
+              </m:acc>
+            </m:e>
+            <m:sub>
+              <m:r>
+                <w:rPr>
+                  <w:rFonts w:ascii="Cambria Math" w:hAnsi="Cambria Math" w:cs="Times New Roman"/>
+                </w:rPr>
+                <m:t>0,m</m:t>
+              </m:r>
+            </m:sub>
+          </m:sSub>
+          <m:r>
+            <w:rPr>
+              <w:rFonts w:ascii="Cambria Math" w:hAnsi="Cambria Math" w:cs="Times New Roman"/>
+            </w:rPr>
+            <m:t>)</m:t>
+          </m:r>
+        </m:oMath>
+      </m:oMathPara>
+    </w:p>
+    <w:p>
+      <w:pPr>
+        <w:pStyle w:val="ListParagraph"/>
+        <w:rPr>
+          <w:rFonts w:ascii="Times New Roman" w:eastAsiaTheme="minorEastAsia" w:hAnsi="Times New Roman" w:cs="Times New Roman"/>
+        </w:rPr>
+      </w:pPr>
+    </w:p>
+    <w:p>
+      <w:pPr>
+        <w:pStyle w:val="ListParagraph"/>
+        <w:rPr>
+          <w:rFonts w:ascii="Times New Roman" w:eastAsiaTheme="minorEastAsia" w:hAnsi="Times New Roman" w:cs="Times New Roman"/>
+        </w:rPr>
+      </w:pPr>
+      <w:r>
+        <w:rPr>
+          <w:rFonts w:ascii="Times New Roman" w:eastAsiaTheme="minorEastAsia" w:hAnsi="Times New Roman" w:cs="Times New Roman"/>
+        </w:rPr>
+        <w:t xml:space="preserve">This will shift the mean and will stretch the various, applicable to temperature changes where the daily mean, maximum, and minimum will all change. </w:t>
+      </w:r>
+    </w:p>
+    <w:p>
+      <w:pPr>
+        <w:spacing w:before="0" w:after="0"/>
+        <w:rPr>
+          <w:rFonts w:ascii="Times New Roman" w:eastAsiaTheme="minorEastAsia" w:hAnsi="Times New Roman" w:cs="Times New Roman"/>
+        </w:rPr>
+      </w:pPr>
+      <w:r>
+        <w:rPr>
+          <w:rFonts w:ascii="Times New Roman" w:eastAsiaTheme="minorEastAsia" w:hAnsi="Times New Roman" w:cs="Times New Roman"/>
+        </w:rPr>
+        <w:t xml:space="preserve">Each morphed variable is shifted and/or stretched from an hourly time series given by the TMY data, but the changes in the monthly means are derived from the GCM. A summary of which variables of the TMY variables and the corresponding MACA variable and how the TMY is morphed into FMY </w:t>
+      </w:r>
+      <w:r>
+        <w:rPr>
+          <w:rFonts w:ascii="Times New Roman" w:eastAsiaTheme="minorEastAsia" w:hAnsi="Times New Roman" w:cs="Times New Roman"/>
+        </w:rPr>
+        <w:t>are</w:t>
+      </w:r>
+      <w:r>
+        <w:rPr>
+          <w:rFonts w:ascii="Times New Roman" w:eastAsiaTheme="minorEastAsia" w:hAnsi="Times New Roman" w:cs="Times New Roman"/>
+        </w:rPr>
+        <w:t xml:space="preserve"> available in Table </w:t>
+      </w:r>
+      <w:r>
+        <w:rPr>
+          <w:rFonts w:ascii="Times New Roman" w:eastAsiaTheme="minorEastAsia" w:hAnsi="Times New Roman" w:cs="Times New Roman"/>
+        </w:rPr>
+        <w:t>2</w:t>
+      </w:r>
+      <w:r>
+        <w:rPr>
+          <w:rFonts w:ascii="Times New Roman" w:eastAsiaTheme="minorEastAsia" w:hAnsi="Times New Roman" w:cs="Times New Roman"/>
+        </w:rPr>
+        <w:t xml:space="preserve">. </w:t>
+      </w:r>
+    </w:p>
+    <w:p>
+      <w:pPr>
+        <w:spacing w:before="0" w:after="0"/>
+        <w:rPr>
+          <w:rFonts w:ascii="Times New Roman" w:eastAsiaTheme="minorEastAsia" w:hAnsi="Times New Roman" w:cs="Times New Roman"/>
+        </w:rPr>
+      </w:pPr>
+    </w:p>
+    <w:p>
+      <w:pPr>
+        <w:spacing w:before="0" w:after="0"/>
+        <w:jc w:val="center"/>
+        <w:rPr>
+          <w:rFonts w:ascii="Times New Roman" w:eastAsiaTheme="minorEastAsia" w:hAnsi="Times New Roman" w:cs="Times New Roman"/>
+        </w:rPr>
+      </w:pPr>
+      <w:r>
+        <w:rPr>
+          <w:rFonts w:ascii="Times New Roman" w:hAnsi="Times New Roman" w:cs="Times New Roman"/>
+        </w:rPr>
+        <w:t>Table 2. TMY and MACA Variables with the method to convert to FMY.</w:t>
+      </w:r>
+    </w:p>
+    <w:p>
+      <w:pPr>
+        <w:spacing w:before="0" w:after="0"/>
+        <w:jc w:val="center"/>
+        <w:rPr>
+          <w:rFonts w:ascii="Times New Roman" w:hAnsi="Times New Roman" w:cs="Times New Roman"/>
+        </w:rPr>
+      </w:pPr>
+    </w:p>
+    <w:tbl>
+      <w:tblPr>
+        <w:tblStyle w:val="TableGrid1"/>
+        <w:tblpPr w:leftFromText="180" w:rightFromText="180" w:vertAnchor="text" w:horzAnchor="margin" w:tblpXSpec="center" w:tblpY="-40"/>
+        <w:tblW w:w="0" w:type="auto"/>
+        <w:tblLook w:val="04A0" w:firstRow="1" w:lastRow="0" w:firstColumn="1" w:lastColumn="0" w:noHBand="0" w:noVBand="1"/>
+      </w:tblPr>
+      <w:tblGrid>
+        <w:gridCol w:w="2335"/>
+        <w:gridCol w:w="2790"/>
+        <w:gridCol w:w="3510"/>
+      </w:tblGrid>
+      <w:tr>
+        <w:trPr>
+          <w:trHeight w:val="306"/>
+        </w:trPr>
+        <w:tc>
+          <w:tcPr>
+            <w:tcW w:w="2335" w:type="dxa"/>
+          </w:tcPr>
+          <w:p>
+            <w:pPr>
+              <w:autoSpaceDE w:val="0"/>
+              <w:autoSpaceDN w:val="0"/>
+              <w:adjustRightInd w:val="0"/>
+              <w:spacing w:before="0" w:after="0" w:line="276" w:lineRule="auto"/>
+              <w:rPr>
+                <w:rFonts w:ascii="Arial" w:eastAsia="Calibri" w:hAnsi="Arial" w:cs="Arial"/>
+                <w:b/>
+                <w:sz w:val="20"/>
+                <w:szCs w:val="20"/>
+              </w:rPr>
+            </w:pPr>
+            <w:bookmarkStart w:id="6" w:name="_Hlk17881399"/>
+            <w:r>
+              <w:rPr>
+                <w:rFonts w:ascii="Arial" w:eastAsia="Calibri" w:hAnsi="Arial" w:cs="Arial"/>
+                <w:b/>
+                <w:sz w:val="20"/>
+                <w:szCs w:val="20"/>
+              </w:rPr>
+              <w:t>TMY (Hourly)</w:t>
+            </w:r>
+          </w:p>
+        </w:tc>
+        <w:tc>
+          <w:tcPr>
+            <w:tcW w:w="2790" w:type="dxa"/>
+          </w:tcPr>
+          <w:p>
+            <w:pPr>
+              <w:spacing w:before="0" w:after="0"/>
+              <w:rPr>
+                <w:rFonts w:ascii="Arial" w:eastAsia="Calibri" w:hAnsi="Arial" w:cs="Arial"/>
+                <w:b/>
+                <w:sz w:val="20"/>
+                <w:szCs w:val="20"/>
+              </w:rPr>
+            </w:pPr>
+            <w:r>
+              <w:rPr>
+                <w:rFonts w:ascii="Arial" w:eastAsia="Calibri" w:hAnsi="Arial" w:cs="Arial"/>
+                <w:b/>
+                <w:sz w:val="20"/>
+                <w:szCs w:val="20"/>
+              </w:rPr>
+              <w:t>MACA (Daily / Monthly)</w:t>
+            </w:r>
+          </w:p>
+        </w:tc>
+        <w:tc>
+          <w:tcPr>
+            <w:tcW w:w="3510" w:type="dxa"/>
+          </w:tcPr>
+          <w:p>
+            <w:pPr>
+              <w:spacing w:before="0" w:after="0"/>
+              <w:rPr>
+                <w:rFonts w:ascii="Arial" w:eastAsia="Calibri" w:hAnsi="Arial" w:cs="Arial"/>
+                <w:b/>
+                <w:sz w:val="20"/>
+                <w:szCs w:val="20"/>
+              </w:rPr>
+            </w:pPr>
+            <w:r>
+              <w:rPr>
+                <w:rFonts w:ascii="Arial" w:eastAsia="Calibri" w:hAnsi="Arial" w:cs="Arial"/>
+                <w:b/>
+                <w:sz w:val="20"/>
+                <w:szCs w:val="20"/>
+              </w:rPr>
+              <w:t>Method for FMY</w:t>
+            </w:r>
+          </w:p>
+        </w:tc>
+      </w:tr>
+      <w:tr>
+        <w:trPr>
+          <w:trHeight w:val="306"/>
+        </w:trPr>
+        <w:tc>
+          <w:tcPr>
+            <w:tcW w:w="2335" w:type="dxa"/>
+          </w:tcPr>
+          <w:p>
+            <w:pPr>
+              <w:spacing w:before="0" w:after="0"/>
+              <w:rPr>
+                <w:rFonts w:ascii="Arial" w:eastAsia="Calibri" w:hAnsi="Arial" w:cs="Arial"/>
+                <w:sz w:val="20"/>
+                <w:szCs w:val="20"/>
+              </w:rPr>
+            </w:pPr>
+            <w:r>
+              <w:rPr>
+                <w:rFonts w:ascii="Arial" w:eastAsia="Calibri" w:hAnsi="Arial" w:cs="Arial"/>
+                <w:sz w:val="20"/>
+                <w:szCs w:val="20"/>
+              </w:rPr>
+              <w:t>Dry Bulb Temperature</w:t>
+            </w:r>
+          </w:p>
+        </w:tc>
+        <w:tc>
+          <w:tcPr>
+            <w:tcW w:w="2790" w:type="dxa"/>
+          </w:tcPr>
+          <w:p>
+            <w:pPr>
+              <w:spacing w:before="0" w:after="0"/>
+              <w:rPr>
+                <w:rFonts w:ascii="Arial" w:eastAsia="Calibri" w:hAnsi="Arial" w:cs="Arial"/>
+                <w:sz w:val="20"/>
+                <w:szCs w:val="20"/>
+              </w:rPr>
+            </w:pPr>
+            <w:r>
+              <w:rPr>
+                <w:rFonts w:ascii="Arial" w:eastAsia="Calibri" w:hAnsi="Arial" w:cs="Arial"/>
+                <w:sz w:val="20"/>
+                <w:szCs w:val="20"/>
+              </w:rPr>
+              <w:t>Max Temperature</w:t>
+            </w:r>
+          </w:p>
+          <w:p>
+            <w:pPr>
+              <w:spacing w:before="0" w:after="0"/>
+              <w:rPr>
+                <w:rFonts w:ascii="Arial" w:eastAsia="Calibri" w:hAnsi="Arial" w:cs="Arial"/>
+                <w:sz w:val="20"/>
+                <w:szCs w:val="20"/>
+                <w:vertAlign w:val="superscript"/>
+              </w:rPr>
+            </w:pPr>
+            <w:r>
+              <w:rPr>
+                <w:rFonts w:ascii="Arial" w:eastAsia="Calibri" w:hAnsi="Arial" w:cs="Arial"/>
+                <w:sz w:val="20"/>
+                <w:szCs w:val="20"/>
+              </w:rPr>
+              <w:t>Min Temperature</w:t>
+            </w:r>
+          </w:p>
+        </w:tc>
+        <w:tc>
+          <w:tcPr>
+            <w:tcW w:w="3510" w:type="dxa"/>
+          </w:tcPr>
+          <w:p>
+            <w:pPr>
+              <w:spacing w:before="0" w:after="0"/>
+              <w:rPr>
+                <w:rFonts w:ascii="Arial" w:eastAsia="Calibri" w:hAnsi="Arial" w:cs="Arial"/>
+                <w:sz w:val="20"/>
+                <w:szCs w:val="20"/>
+              </w:rPr>
+            </w:pPr>
+            <w:r>
+              <w:rPr>
+                <w:rFonts w:ascii="Arial" w:eastAsia="Calibri" w:hAnsi="Arial" w:cs="Arial"/>
+                <w:sz w:val="20"/>
+                <w:szCs w:val="20"/>
+              </w:rPr>
+              <w:t>Stretch and shift based on differences in the monthly mean of the max and min</w:t>
+            </w:r>
+          </w:p>
+        </w:tc>
+      </w:tr>
+      <w:tr>
+        <w:trPr>
+          <w:trHeight w:val="292"/>
+        </w:trPr>
+        <w:tc>
+          <w:tcPr>
+            <w:tcW w:w="2335" w:type="dxa"/>
+          </w:tcPr>
+          <w:p>
+            <w:pPr>
+              <w:spacing w:before="0" w:after="0"/>
+              <w:rPr>
+                <w:rFonts w:ascii="Arial" w:eastAsia="Calibri" w:hAnsi="Arial" w:cs="Arial"/>
+                <w:sz w:val="20"/>
+                <w:szCs w:val="20"/>
+              </w:rPr>
+            </w:pPr>
+            <w:r>
+              <w:rPr>
+                <w:rFonts w:ascii="Arial" w:eastAsia="Calibri" w:hAnsi="Arial" w:cs="Arial"/>
+                <w:sz w:val="20"/>
+                <w:szCs w:val="20"/>
+              </w:rPr>
+              <w:t>Relative Humidity</w:t>
+            </w:r>
+          </w:p>
+        </w:tc>
+        <w:tc>
+          <w:tcPr>
+            <w:tcW w:w="2790" w:type="dxa"/>
+          </w:tcPr>
+          <w:p>
+            <w:pPr>
+              <w:spacing w:before="0" w:after="0"/>
+              <w:rPr>
+                <w:rFonts w:ascii="Arial" w:eastAsia="Calibri" w:hAnsi="Arial" w:cs="Arial"/>
+                <w:sz w:val="20"/>
+                <w:szCs w:val="20"/>
+              </w:rPr>
+            </w:pPr>
+            <w:r>
+              <w:rPr>
+                <w:rFonts w:ascii="Arial" w:eastAsia="Calibri" w:hAnsi="Arial" w:cs="Arial"/>
+                <w:sz w:val="20"/>
+                <w:szCs w:val="20"/>
+              </w:rPr>
+              <w:t>Max RHS</w:t>
+            </w:r>
+          </w:p>
+          <w:p>
+            <w:pPr>
+              <w:spacing w:before="0" w:after="0"/>
+              <w:rPr>
+                <w:rFonts w:ascii="Arial" w:eastAsia="Calibri" w:hAnsi="Arial" w:cs="Arial"/>
+                <w:sz w:val="20"/>
+                <w:szCs w:val="20"/>
+                <w:vertAlign w:val="superscript"/>
+              </w:rPr>
+            </w:pPr>
+            <w:r>
+              <w:rPr>
+                <w:rFonts w:ascii="Arial" w:eastAsia="Calibri" w:hAnsi="Arial" w:cs="Arial"/>
+                <w:sz w:val="20"/>
+                <w:szCs w:val="20"/>
+              </w:rPr>
+              <w:t>Min RHS</w:t>
+            </w:r>
+          </w:p>
+        </w:tc>
+        <w:tc>
+          <w:tcPr>
+            <w:tcW w:w="3510" w:type="dxa"/>
+          </w:tcPr>
+          <w:p>
+            <w:pPr>
+              <w:spacing w:before="0" w:after="0"/>
+              <w:rPr>
+                <w:rFonts w:ascii="Arial" w:eastAsia="Calibri" w:hAnsi="Arial" w:cs="Arial"/>
+                <w:sz w:val="20"/>
+                <w:szCs w:val="20"/>
+              </w:rPr>
+            </w:pPr>
+            <w:r>
+              <w:rPr>
+                <w:rFonts w:ascii="Arial" w:eastAsia="Calibri" w:hAnsi="Arial" w:cs="Arial"/>
+                <w:sz w:val="20"/>
+                <w:szCs w:val="20"/>
+              </w:rPr>
+              <w:t>Stretch based on differences in the monthly mean of the max and min</w:t>
+            </w:r>
+          </w:p>
+        </w:tc>
+      </w:tr>
+      <w:tr>
+        <w:trPr>
+          <w:trHeight w:val="306"/>
+        </w:trPr>
+        <w:tc>
+          <w:tcPr>
+            <w:tcW w:w="2335" w:type="dxa"/>
+          </w:tcPr>
+          <w:p>
+            <w:pPr>
+              <w:spacing w:before="0" w:after="0"/>
+              <w:rPr>
+                <w:rFonts w:ascii="Arial" w:eastAsia="Calibri" w:hAnsi="Arial" w:cs="Arial"/>
+                <w:sz w:val="20"/>
+                <w:szCs w:val="20"/>
+              </w:rPr>
+            </w:pPr>
+            <w:r>
+              <w:rPr>
+                <w:rFonts w:ascii="Arial" w:eastAsia="Calibri" w:hAnsi="Arial" w:cs="Arial"/>
+                <w:sz w:val="20"/>
+                <w:szCs w:val="20"/>
+              </w:rPr>
+              <w:t>Dew Point</w:t>
+            </w:r>
+          </w:p>
+        </w:tc>
+        <w:tc>
+          <w:tcPr>
+            <w:tcW w:w="2790" w:type="dxa"/>
+          </w:tcPr>
+          <w:p>
+            <w:pPr>
+              <w:spacing w:before="0" w:after="0"/>
+              <w:rPr>
+                <w:rFonts w:ascii="Arial" w:eastAsia="Calibri" w:hAnsi="Arial" w:cs="Arial"/>
+                <w:sz w:val="20"/>
+                <w:szCs w:val="20"/>
+              </w:rPr>
+            </w:pPr>
+            <w:r>
+              <w:rPr>
+                <w:rFonts w:ascii="Arial" w:eastAsia="Calibri" w:hAnsi="Arial" w:cs="Arial"/>
+                <w:sz w:val="20"/>
+                <w:szCs w:val="20"/>
+              </w:rPr>
+              <w:t>Specific Humidity</w:t>
+            </w:r>
+          </w:p>
+        </w:tc>
+        <w:tc>
+          <w:tcPr>
+            <w:tcW w:w="3510" w:type="dxa"/>
+          </w:tcPr>
+          <w:p>
+            <w:pPr>
+              <w:spacing w:before="0" w:after="0"/>
+              <w:rPr>
+                <w:rFonts w:ascii="Arial" w:eastAsia="Calibri" w:hAnsi="Arial" w:cs="Arial"/>
+                <w:sz w:val="20"/>
+                <w:szCs w:val="20"/>
+              </w:rPr>
+            </w:pPr>
+            <w:r>
+              <w:rPr>
+                <w:rFonts w:ascii="Arial" w:eastAsia="Calibri" w:hAnsi="Arial" w:cs="Arial"/>
+                <w:sz w:val="20"/>
+                <w:szCs w:val="20"/>
+              </w:rPr>
+              <w:t>Convert to specific humidity and stretch.</w:t>
+            </w:r>
+          </w:p>
+        </w:tc>
+      </w:tr>
+      <w:tr>
+        <w:trPr>
+          <w:trHeight w:val="266"/>
+        </w:trPr>
+        <w:tc>
+          <w:tcPr>
+            <w:tcW w:w="2335" w:type="dxa"/>
+          </w:tcPr>
+          <w:p>
+            <w:pPr>
+              <w:autoSpaceDE w:val="0"/>
+              <w:autoSpaceDN w:val="0"/>
+              <w:adjustRightInd w:val="0"/>
+              <w:spacing w:before="0" w:after="0" w:line="276" w:lineRule="auto"/>
+              <w:rPr>
+                <w:rFonts w:ascii="Arial" w:eastAsia="Calibri" w:hAnsi="Arial" w:cs="Arial"/>
+                <w:sz w:val="20"/>
+                <w:szCs w:val="20"/>
+              </w:rPr>
+            </w:pPr>
+            <w:r>
+              <w:rPr>
+                <w:rFonts w:ascii="Arial" w:eastAsia="Calibri" w:hAnsi="Arial" w:cs="Arial"/>
+                <w:sz w:val="20"/>
+                <w:szCs w:val="20"/>
+              </w:rPr>
+              <w:t>Total Horizontal Solar</w:t>
+            </w:r>
+          </w:p>
+        </w:tc>
+        <w:tc>
+          <w:tcPr>
+            <w:tcW w:w="2790" w:type="dxa"/>
+            <w:vAlign w:val="center"/>
+          </w:tcPr>
+          <w:p>
+            <w:pPr>
+              <w:spacing w:before="0" w:after="0"/>
+              <w:rPr>
+                <w:rFonts w:ascii="Arial" w:eastAsia="Calibri" w:hAnsi="Arial" w:cs="Arial"/>
+                <w:sz w:val="20"/>
+                <w:szCs w:val="20"/>
+              </w:rPr>
+            </w:pPr>
+            <w:r>
+              <w:rPr>
+                <w:rFonts w:ascii="Arial" w:eastAsia="Calibri" w:hAnsi="Arial" w:cs="Arial"/>
+                <w:sz w:val="20"/>
+                <w:szCs w:val="20"/>
+              </w:rPr>
+              <w:t>Average daily downward shortwave radiation at surface</w:t>
+            </w:r>
+          </w:p>
+        </w:tc>
+        <w:tc>
+          <w:tcPr>
+            <w:tcW w:w="3510" w:type="dxa"/>
+          </w:tcPr>
+          <w:p>
+            <w:pPr>
+              <w:autoSpaceDE w:val="0"/>
+              <w:autoSpaceDN w:val="0"/>
+              <w:adjustRightInd w:val="0"/>
+              <w:spacing w:before="0" w:after="0" w:line="276" w:lineRule="auto"/>
+              <w:rPr>
+                <w:rFonts w:ascii="Arial" w:eastAsia="Calibri" w:hAnsi="Arial" w:cs="Arial"/>
+                <w:sz w:val="20"/>
+                <w:szCs w:val="20"/>
+              </w:rPr>
+            </w:pPr>
+            <w:r>
+              <w:rPr>
+                <w:rFonts w:ascii="Arial" w:eastAsia="Calibri" w:hAnsi="Arial" w:cs="Arial"/>
+                <w:sz w:val="20"/>
+                <w:szCs w:val="20"/>
+              </w:rPr>
+              <w:t>Stretch by difference in monthly means</w:t>
+            </w:r>
+          </w:p>
+        </w:tc>
+      </w:tr>
+      <w:tr>
+        <w:trPr>
+          <w:trHeight w:val="266"/>
+        </w:trPr>
+        <w:tc>
+          <w:tcPr>
+            <w:tcW w:w="2335" w:type="dxa"/>
+          </w:tcPr>
+          <w:p>
+            <w:pPr>
+              <w:autoSpaceDE w:val="0"/>
+              <w:autoSpaceDN w:val="0"/>
+              <w:adjustRightInd w:val="0"/>
+              <w:spacing w:before="0" w:after="0" w:line="276" w:lineRule="auto"/>
+              <w:rPr>
+                <w:rFonts w:ascii="Arial" w:eastAsia="Calibri" w:hAnsi="Arial" w:cs="Arial"/>
+                <w:sz w:val="20"/>
+                <w:szCs w:val="20"/>
+              </w:rPr>
+            </w:pPr>
+            <w:r>
+              <w:rPr>
+                <w:rFonts w:ascii="Arial" w:eastAsia="Calibri" w:hAnsi="Arial" w:cs="Arial"/>
+                <w:sz w:val="20"/>
+                <w:szCs w:val="20"/>
+              </w:rPr>
+              <w:t>Direct Normal Solar</w:t>
+            </w:r>
+          </w:p>
+        </w:tc>
+        <w:tc>
+          <w:tcPr>
+            <w:tcW w:w="2790" w:type="dxa"/>
+          </w:tcPr>
+          <w:p>
+            <w:pPr>
+              <w:autoSpaceDE w:val="0"/>
+              <w:autoSpaceDN w:val="0"/>
+              <w:adjustRightInd w:val="0"/>
+              <w:spacing w:before="0" w:after="0" w:line="276" w:lineRule="auto"/>
+              <w:rPr>
+                <w:rFonts w:ascii="Arial" w:eastAsia="Calibri" w:hAnsi="Arial" w:cs="Arial"/>
+                <w:sz w:val="20"/>
+                <w:szCs w:val="20"/>
+              </w:rPr>
+            </w:pPr>
+          </w:p>
+        </w:tc>
+        <w:tc>
+          <w:tcPr>
+            <w:tcW w:w="3510" w:type="dxa"/>
+          </w:tcPr>
+          <w:p>
+            <w:pPr>
+              <w:autoSpaceDE w:val="0"/>
+              <w:autoSpaceDN w:val="0"/>
+              <w:adjustRightInd w:val="0"/>
+              <w:spacing w:before="0" w:after="0" w:line="276" w:lineRule="auto"/>
+              <w:rPr>
+                <w:rFonts w:ascii="Arial" w:eastAsia="Calibri" w:hAnsi="Arial" w:cs="Arial"/>
+                <w:sz w:val="20"/>
+                <w:szCs w:val="20"/>
+              </w:rPr>
+            </w:pPr>
+            <w:r>
+              <w:rPr>
+                <w:rFonts w:ascii="Arial" w:eastAsia="Calibri" w:hAnsi="Arial" w:cs="Arial"/>
+                <w:sz w:val="20"/>
+                <w:szCs w:val="20"/>
+              </w:rPr>
+              <w:t>Stretch by difference in total solar monthly means</w:t>
+            </w:r>
+          </w:p>
+        </w:tc>
+      </w:tr>
+      <w:tr>
+        <w:trPr>
+          <w:trHeight w:val="266"/>
+        </w:trPr>
+        <w:tc>
+          <w:tcPr>
+            <w:tcW w:w="2335" w:type="dxa"/>
+          </w:tcPr>
+          <w:p>
+            <w:pPr>
+              <w:autoSpaceDE w:val="0"/>
+              <w:autoSpaceDN w:val="0"/>
+              <w:adjustRightInd w:val="0"/>
+              <w:spacing w:before="0" w:after="0" w:line="276" w:lineRule="auto"/>
+              <w:rPr>
+                <w:rFonts w:ascii="Arial" w:eastAsia="Calibri" w:hAnsi="Arial" w:cs="Arial"/>
+                <w:sz w:val="20"/>
+                <w:szCs w:val="20"/>
+              </w:rPr>
+            </w:pPr>
+            <w:r>
+              <w:rPr>
+                <w:rFonts w:ascii="Arial" w:eastAsia="Calibri" w:hAnsi="Arial" w:cs="Arial"/>
+                <w:sz w:val="20"/>
+                <w:szCs w:val="20"/>
+              </w:rPr>
+              <w:t>Diffuse Horizontal Solar</w:t>
+            </w:r>
+          </w:p>
+        </w:tc>
+        <w:tc>
+          <w:tcPr>
+            <w:tcW w:w="2790" w:type="dxa"/>
+          </w:tcPr>
+          <w:p>
+            <w:pPr>
+              <w:autoSpaceDE w:val="0"/>
+              <w:autoSpaceDN w:val="0"/>
+              <w:adjustRightInd w:val="0"/>
+              <w:spacing w:before="0" w:after="0" w:line="276" w:lineRule="auto"/>
+              <w:rPr>
+                <w:rFonts w:ascii="Arial" w:eastAsia="Calibri" w:hAnsi="Arial" w:cs="Arial"/>
+                <w:sz w:val="20"/>
+                <w:szCs w:val="20"/>
+              </w:rPr>
+            </w:pPr>
+          </w:p>
+        </w:tc>
+        <w:tc>
+          <w:tcPr>
+            <w:tcW w:w="3510" w:type="dxa"/>
+          </w:tcPr>
+          <w:p>
+            <w:pPr>
+              <w:autoSpaceDE w:val="0"/>
+              <w:autoSpaceDN w:val="0"/>
+              <w:adjustRightInd w:val="0"/>
+              <w:spacing w:before="0" w:after="0" w:line="276" w:lineRule="auto"/>
+              <w:rPr>
+                <w:rFonts w:ascii="Arial" w:eastAsia="Calibri" w:hAnsi="Arial" w:cs="Arial"/>
+                <w:sz w:val="20"/>
+                <w:szCs w:val="20"/>
+              </w:rPr>
+            </w:pPr>
+            <w:r>
+              <w:rPr>
+                <w:rFonts w:ascii="Arial" w:eastAsia="Calibri" w:hAnsi="Arial" w:cs="Arial"/>
+                <w:sz w:val="20"/>
+                <w:szCs w:val="20"/>
+              </w:rPr>
+              <w:t>Stretch by difference in total solar monthly means</w:t>
+            </w:r>
+          </w:p>
+        </w:tc>
+      </w:tr>
+    </w:tbl>
+    <w:p>
+      <w:pPr>
+        <w:spacing w:before="0" w:after="0"/>
+        <w:rPr>
+          <w:rFonts w:ascii="Times New Roman" w:eastAsiaTheme="minorEastAsia" w:hAnsi="Times New Roman" w:cs="Times New Roman"/>
+        </w:rPr>
+      </w:pPr>
+      <w:bookmarkStart w:id="7" w:name="_GoBack"/>
+      <w:bookmarkEnd w:id="6"/>
+      <w:bookmarkEnd w:id="7"/>
+    </w:p>
+    <w:p>
+      <w:pPr>
+        <w:pStyle w:val="Heading7"/>
+      </w:pPr>
+      <w:r>
+        <w:lastRenderedPageBreak/>
+        <w:t>NPCC</w:t>
+      </w:r>
+      <w:r>
+        <w:t xml:space="preserve"> Method</w:t>
       </w:r>
     </w:p>
     <w:p>
@@ -7365,7 +9407,6 @@
         <w:rPr>
           <w:rFonts w:ascii="Times New Roman" w:hAnsi="Times New Roman" w:cs="Times New Roman"/>
         </w:rPr>
-        <w:lastRenderedPageBreak/>
         <w:t xml:space="preserve">Where </w:t>
       </w:r>
       <m:oMath>
@@ -8602,242 +10643,19 @@
       <w:pPr>
         <w:pStyle w:val="Heading1"/>
       </w:pPr>
-      <w:bookmarkStart w:id="6" w:name="_Toc17710619"/>
+      <w:bookmarkStart w:id="8" w:name="_Toc17710619"/>
       <w:r>
         <w:t>FMY Troubleshooting</w:t>
       </w:r>
-      <w:bookmarkEnd w:id="6"/>
+      <w:bookmarkEnd w:id="8"/>
     </w:p>
     <w:p>
       <w:pPr>
         <w:pStyle w:val="Heading3"/>
       </w:pPr>
-      <w:bookmarkStart w:id="7" w:name="_Toc17710620"/>
+      <w:bookmarkStart w:id="9" w:name="_Toc17710620"/>
       <w:r>
         <w:t>Warnings</w:t>
-      </w:r>
-      <w:bookmarkEnd w:id="7"/>
-    </w:p>
-    <w:p>
-      <w:pPr>
-        <w:pStyle w:val="Body"/>
-      </w:pPr>
-    </w:p>
-    <w:p>
-      <w:pPr>
-        <w:pStyle w:val="Body"/>
-        <w:rPr>
-          <w:rFonts w:ascii="Times New Roman" w:hAnsi="Times New Roman"/>
-        </w:rPr>
-      </w:pPr>
-      <w:r>
-        <w:rPr>
-          <w:rFonts w:ascii="Times New Roman" w:hAnsi="Times New Roman"/>
-        </w:rPr>
-        <w:t>If variables ar</w:t>
-      </w:r>
-      <w:r>
-        <w:rPr>
-          <w:rFonts w:ascii="Times New Roman" w:hAnsi="Times New Roman"/>
-        </w:rPr>
-        <w:t xml:space="preserve">e out of </w:t>
-      </w:r>
-      <w:r>
-        <w:rPr>
-          <w:rFonts w:ascii="Times New Roman" w:hAnsi="Times New Roman"/>
-        </w:rPr>
-        <w:t>bounds</w:t>
-      </w:r>
-      <w:r>
-        <w:rPr>
-          <w:rFonts w:ascii="Times New Roman" w:hAnsi="Times New Roman"/>
-        </w:rPr>
-        <w:t xml:space="preserve"> physical </w:t>
-      </w:r>
-      <w:r>
-        <w:rPr>
-          <w:rFonts w:ascii="Times New Roman" w:hAnsi="Times New Roman"/>
-        </w:rPr>
-        <w:t>boundaries</w:t>
-      </w:r>
-      <w:r>
-        <w:rPr>
-          <w:rFonts w:ascii="Times New Roman" w:hAnsi="Times New Roman"/>
-        </w:rPr>
-        <w:t>, i.e. relative humidity &gt; 100%, the program warns the</w:t>
-      </w:r>
-      <w:r>
-        <w:rPr>
-          <w:rFonts w:ascii="Times New Roman" w:hAnsi="Times New Roman"/>
-        </w:rPr>
-        <w:t xml:space="preserve"> </w:t>
-      </w:r>
-      <w:r>
-        <w:rPr>
-          <w:rFonts w:ascii="Times New Roman" w:hAnsi="Times New Roman"/>
-        </w:rPr>
-        <w:t>user,</w:t>
-      </w:r>
-      <w:r>
-        <w:rPr>
-          <w:rFonts w:ascii="Times New Roman" w:hAnsi="Times New Roman"/>
-        </w:rPr>
-        <w:t xml:space="preserve"> but </w:t>
-      </w:r>
-      <w:r>
-        <w:rPr>
-          <w:rFonts w:ascii="Times New Roman" w:hAnsi="Times New Roman"/>
-        </w:rPr>
-        <w:t>the script</w:t>
-      </w:r>
-      <w:r>
-        <w:rPr>
-          <w:rFonts w:ascii="Times New Roman" w:hAnsi="Times New Roman"/>
-        </w:rPr>
-        <w:t xml:space="preserve"> goes on</w:t>
-      </w:r>
-      <w:r>
-        <w:rPr>
-          <w:rFonts w:ascii="Times New Roman" w:hAnsi="Times New Roman"/>
-        </w:rPr>
-        <w:t xml:space="preserve">. In the TMY2 format, there are bounds imposed on all the variables which keeps the relative humidity &lt;= 100%. However, the physical bounds on the dew point temperature are imposed by the dry bulb and is thus missed by the limitations of the TMY2 boundaries. The same set of limitations occurs with the diffuse horizontal radiation and the global horizontal radiation. If these warning arises it is likely that the unphysical situation occurs in the FMY output. For the most part this seems to arise because of an </w:t>
-      </w:r>
-      <w:r>
-        <w:rPr>
-          <w:rFonts w:ascii="Times New Roman" w:hAnsi="Times New Roman"/>
-        </w:rPr>
-        <w:t>issue</w:t>
-      </w:r>
-      <w:r>
-        <w:rPr>
-          <w:rFonts w:ascii="Times New Roman" w:hAnsi="Times New Roman"/>
-        </w:rPr>
-        <w:t xml:space="preserve"> with the input TMY data. </w:t>
-      </w:r>
-      <w:r>
-        <w:rPr>
-          <w:rFonts w:ascii="Times New Roman" w:hAnsi="Times New Roman"/>
-        </w:rPr>
-        <w:t xml:space="preserve">Note </w:t>
-      </w:r>
-      <w:r>
-        <w:rPr>
-          <w:rFonts w:ascii="Times New Roman" w:hAnsi="Times New Roman"/>
-        </w:rPr>
-        <w:t>that for Redmond</w:t>
-      </w:r>
-      <w:r>
-        <w:rPr>
-          <w:rFonts w:ascii="Times New Roman" w:hAnsi="Times New Roman"/>
-        </w:rPr>
-        <w:t xml:space="preserve">, </w:t>
-      </w:r>
-      <w:r>
-        <w:rPr>
-          <w:rFonts w:ascii="Times New Roman" w:hAnsi="Times New Roman"/>
-        </w:rPr>
-        <w:t>OR the</w:t>
-      </w:r>
-      <w:r>
-        <w:rPr>
-          <w:rFonts w:ascii="Times New Roman" w:hAnsi="Times New Roman"/>
-        </w:rPr>
-        <w:t xml:space="preserve"> TMY3</w:t>
-      </w:r>
-      <w:r>
-        <w:rPr>
-          <w:rFonts w:ascii="Times New Roman" w:hAnsi="Times New Roman"/>
-        </w:rPr>
-        <w:t xml:space="preserve"> observational data</w:t>
-      </w:r>
-      <w:r>
-        <w:rPr>
-          <w:rFonts w:ascii="Times New Roman" w:hAnsi="Times New Roman"/>
-        </w:rPr>
-        <w:t xml:space="preserve"> </w:t>
-      </w:r>
-      <w:r>
-        <w:rPr>
-          <w:rFonts w:ascii="Times New Roman" w:hAnsi="Times New Roman"/>
-        </w:rPr>
-        <w:t>has</w:t>
-      </w:r>
-      <w:r>
-        <w:rPr>
-          <w:rFonts w:ascii="Times New Roman" w:hAnsi="Times New Roman"/>
-        </w:rPr>
-        <w:t xml:space="preserve"> </w:t>
-      </w:r>
-      <w:r>
-        <w:rPr>
-          <w:rFonts w:ascii="Times New Roman" w:hAnsi="Times New Roman"/>
-        </w:rPr>
-        <w:t xml:space="preserve">the </w:t>
-      </w:r>
-      <w:r>
-        <w:rPr>
-          <w:rFonts w:ascii="Times New Roman" w:hAnsi="Times New Roman"/>
-        </w:rPr>
-        <w:t>diff</w:t>
-      </w:r>
-      <w:r>
-        <w:rPr>
-          <w:rFonts w:ascii="Times New Roman" w:hAnsi="Times New Roman"/>
-        </w:rPr>
-        <w:t>use horizontal</w:t>
-      </w:r>
-      <w:r>
-        <w:rPr>
-          <w:rFonts w:ascii="Times New Roman" w:hAnsi="Times New Roman"/>
-        </w:rPr>
-        <w:t xml:space="preserve"> solar greater than global </w:t>
-      </w:r>
-      <w:r>
-        <w:rPr>
-          <w:rFonts w:ascii="Times New Roman" w:hAnsi="Times New Roman"/>
-        </w:rPr>
-        <w:t xml:space="preserve">horizontal </w:t>
-      </w:r>
-      <w:r>
-        <w:rPr>
-          <w:rFonts w:ascii="Times New Roman" w:hAnsi="Times New Roman"/>
-        </w:rPr>
-        <w:t>solar</w:t>
-      </w:r>
-      <w:r>
-        <w:rPr>
-          <w:rFonts w:ascii="Times New Roman" w:hAnsi="Times New Roman"/>
-        </w:rPr>
-        <w:t xml:space="preserve"> for 23 hours out of the year.</w:t>
-      </w:r>
-      <w:r>
-        <w:rPr>
-          <w:rFonts w:ascii="Times New Roman" w:hAnsi="Times New Roman"/>
-        </w:rPr>
-        <w:t xml:space="preserve"> The same occurs for Portland, OR for </w:t>
-      </w:r>
-      <w:r>
-        <w:rPr>
-          <w:rFonts w:ascii="Times New Roman" w:hAnsi="Times New Roman"/>
-        </w:rPr>
-        <w:t>4</w:t>
-      </w:r>
-      <w:bookmarkStart w:id="8" w:name="_GoBack"/>
-      <w:bookmarkEnd w:id="8"/>
-      <w:r>
-        <w:rPr>
-          <w:rFonts w:ascii="Times New Roman" w:hAnsi="Times New Roman"/>
-        </w:rPr>
-        <w:t xml:space="preserve"> hours of the year.</w:t>
-      </w:r>
-    </w:p>
-    <w:p>
-      <w:pPr>
-        <w:pStyle w:val="Heading3"/>
-      </w:pPr>
-      <w:bookmarkStart w:id="9" w:name="_Toc17710621"/>
-      <w:r>
-        <w:t>Fatal Errors</w:t>
       </w:r>
       <w:bookmarkEnd w:id="9"/>
     </w:p>
@@ -8857,6 +10675,228 @@
         <w:rPr>
           <w:rFonts w:ascii="Times New Roman" w:hAnsi="Times New Roman"/>
         </w:rPr>
+        <w:t>If variables ar</w:t>
+      </w:r>
+      <w:r>
+        <w:rPr>
+          <w:rFonts w:ascii="Times New Roman" w:hAnsi="Times New Roman"/>
+        </w:rPr>
+        <w:t xml:space="preserve">e out of </w:t>
+      </w:r>
+      <w:r>
+        <w:rPr>
+          <w:rFonts w:ascii="Times New Roman" w:hAnsi="Times New Roman"/>
+        </w:rPr>
+        <w:t>bounds</w:t>
+      </w:r>
+      <w:r>
+        <w:rPr>
+          <w:rFonts w:ascii="Times New Roman" w:hAnsi="Times New Roman"/>
+        </w:rPr>
+        <w:t xml:space="preserve"> physical </w:t>
+      </w:r>
+      <w:r>
+        <w:rPr>
+          <w:rFonts w:ascii="Times New Roman" w:hAnsi="Times New Roman"/>
+        </w:rPr>
+        <w:t>boundaries</w:t>
+      </w:r>
+      <w:r>
+        <w:rPr>
+          <w:rFonts w:ascii="Times New Roman" w:hAnsi="Times New Roman"/>
+        </w:rPr>
+        <w:t>, i.e. relative humidity &gt; 100%, the program warns the</w:t>
+      </w:r>
+      <w:r>
+        <w:rPr>
+          <w:rFonts w:ascii="Times New Roman" w:hAnsi="Times New Roman"/>
+        </w:rPr>
+        <w:t xml:space="preserve"> </w:t>
+      </w:r>
+      <w:r>
+        <w:rPr>
+          <w:rFonts w:ascii="Times New Roman" w:hAnsi="Times New Roman"/>
+        </w:rPr>
+        <w:t>user,</w:t>
+      </w:r>
+      <w:r>
+        <w:rPr>
+          <w:rFonts w:ascii="Times New Roman" w:hAnsi="Times New Roman"/>
+        </w:rPr>
+        <w:t xml:space="preserve"> but </w:t>
+      </w:r>
+      <w:r>
+        <w:rPr>
+          <w:rFonts w:ascii="Times New Roman" w:hAnsi="Times New Roman"/>
+        </w:rPr>
+        <w:t>the script</w:t>
+      </w:r>
+      <w:r>
+        <w:rPr>
+          <w:rFonts w:ascii="Times New Roman" w:hAnsi="Times New Roman"/>
+        </w:rPr>
+        <w:t xml:space="preserve"> goes on</w:t>
+      </w:r>
+      <w:r>
+        <w:rPr>
+          <w:rFonts w:ascii="Times New Roman" w:hAnsi="Times New Roman"/>
+        </w:rPr>
+        <w:t xml:space="preserve">. In the TMY2 format, there are bounds imposed on all the variables which keeps the relative humidity &lt;= 100%. However, the physical bounds on the dew point temperature are imposed by the dry bulb and is thus missed by the limitations of the TMY2 boundaries. The same set of limitations occurs with the diffuse horizontal radiation and the global horizontal radiation. If these warning arises it is likely that the unphysical situation occurs in the FMY output. For the most part this seems to arise because of an </w:t>
+      </w:r>
+      <w:r>
+        <w:rPr>
+          <w:rFonts w:ascii="Times New Roman" w:hAnsi="Times New Roman"/>
+        </w:rPr>
+        <w:t>issue</w:t>
+      </w:r>
+      <w:r>
+        <w:rPr>
+          <w:rFonts w:ascii="Times New Roman" w:hAnsi="Times New Roman"/>
+        </w:rPr>
+        <w:t xml:space="preserve"> with the input TMY data. </w:t>
+      </w:r>
+      <w:r>
+        <w:rPr>
+          <w:rFonts w:ascii="Times New Roman" w:hAnsi="Times New Roman"/>
+        </w:rPr>
+        <w:t xml:space="preserve">Note </w:t>
+      </w:r>
+      <w:r>
+        <w:rPr>
+          <w:rFonts w:ascii="Times New Roman" w:hAnsi="Times New Roman"/>
+        </w:rPr>
+        <w:t>that for Redmond</w:t>
+      </w:r>
+      <w:r>
+        <w:rPr>
+          <w:rFonts w:ascii="Times New Roman" w:hAnsi="Times New Roman"/>
+        </w:rPr>
+        <w:t xml:space="preserve">, </w:t>
+      </w:r>
+      <w:r>
+        <w:rPr>
+          <w:rFonts w:ascii="Times New Roman" w:hAnsi="Times New Roman"/>
+        </w:rPr>
+        <w:t>OR the</w:t>
+      </w:r>
+      <w:r>
+        <w:rPr>
+          <w:rFonts w:ascii="Times New Roman" w:hAnsi="Times New Roman"/>
+        </w:rPr>
+        <w:t xml:space="preserve"> TMY3</w:t>
+      </w:r>
+      <w:r>
+        <w:rPr>
+          <w:rFonts w:ascii="Times New Roman" w:hAnsi="Times New Roman"/>
+        </w:rPr>
+        <w:t xml:space="preserve"> observational data</w:t>
+      </w:r>
+      <w:r>
+        <w:rPr>
+          <w:rFonts w:ascii="Times New Roman" w:hAnsi="Times New Roman"/>
+        </w:rPr>
+        <w:t xml:space="preserve"> </w:t>
+      </w:r>
+      <w:r>
+        <w:rPr>
+          <w:rFonts w:ascii="Times New Roman" w:hAnsi="Times New Roman"/>
+        </w:rPr>
+        <w:t>has</w:t>
+      </w:r>
+      <w:r>
+        <w:rPr>
+          <w:rFonts w:ascii="Times New Roman" w:hAnsi="Times New Roman"/>
+        </w:rPr>
+        <w:t xml:space="preserve"> </w:t>
+      </w:r>
+      <w:r>
+        <w:rPr>
+          <w:rFonts w:ascii="Times New Roman" w:hAnsi="Times New Roman"/>
+        </w:rPr>
+        <w:t xml:space="preserve">the </w:t>
+      </w:r>
+      <w:r>
+        <w:rPr>
+          <w:rFonts w:ascii="Times New Roman" w:hAnsi="Times New Roman"/>
+        </w:rPr>
+        <w:t>diff</w:t>
+      </w:r>
+      <w:r>
+        <w:rPr>
+          <w:rFonts w:ascii="Times New Roman" w:hAnsi="Times New Roman"/>
+        </w:rPr>
+        <w:t>use horizontal</w:t>
+      </w:r>
+      <w:r>
+        <w:rPr>
+          <w:rFonts w:ascii="Times New Roman" w:hAnsi="Times New Roman"/>
+        </w:rPr>
+        <w:t xml:space="preserve"> solar greater than global </w:t>
+      </w:r>
+      <w:r>
+        <w:rPr>
+          <w:rFonts w:ascii="Times New Roman" w:hAnsi="Times New Roman"/>
+        </w:rPr>
+        <w:t xml:space="preserve">horizontal </w:t>
+      </w:r>
+      <w:r>
+        <w:rPr>
+          <w:rFonts w:ascii="Times New Roman" w:hAnsi="Times New Roman"/>
+        </w:rPr>
+        <w:t>solar</w:t>
+      </w:r>
+      <w:r>
+        <w:rPr>
+          <w:rFonts w:ascii="Times New Roman" w:hAnsi="Times New Roman"/>
+        </w:rPr>
+        <w:t xml:space="preserve"> for 23 hours out of the year.</w:t>
+      </w:r>
+      <w:r>
+        <w:rPr>
+          <w:rFonts w:ascii="Times New Roman" w:hAnsi="Times New Roman"/>
+        </w:rPr>
+        <w:t xml:space="preserve"> The same occurs for Portland, OR for </w:t>
+      </w:r>
+      <w:r>
+        <w:rPr>
+          <w:rFonts w:ascii="Times New Roman" w:hAnsi="Times New Roman"/>
+        </w:rPr>
+        <w:t>4</w:t>
+      </w:r>
+      <w:r>
+        <w:rPr>
+          <w:rFonts w:ascii="Times New Roman" w:hAnsi="Times New Roman"/>
+        </w:rPr>
+        <w:t xml:space="preserve"> hours of the year.</w:t>
+      </w:r>
+    </w:p>
+    <w:p>
+      <w:pPr>
+        <w:pStyle w:val="Heading3"/>
+      </w:pPr>
+      <w:bookmarkStart w:id="10" w:name="_Toc17710621"/>
+      <w:r>
+        <w:t>Fatal Errors</w:t>
+      </w:r>
+      <w:bookmarkEnd w:id="10"/>
+    </w:p>
+    <w:p>
+      <w:pPr>
+        <w:pStyle w:val="Body"/>
+      </w:pPr>
+    </w:p>
+    <w:p>
+      <w:pPr>
+        <w:pStyle w:val="Body"/>
+        <w:rPr>
+          <w:rFonts w:ascii="Times New Roman" w:hAnsi="Times New Roman"/>
+        </w:rPr>
+      </w:pPr>
+      <w:r>
+        <w:rPr>
+          <w:rFonts w:ascii="Times New Roman" w:hAnsi="Times New Roman"/>
+        </w:rPr>
+        <w:lastRenderedPageBreak/>
         <w:t xml:space="preserve">If looking at temperature and relative humidity both the max and min variables must be included in the </w:t>
       </w:r>
       <w:r>
@@ -9003,14 +11043,7 @@
         <w:rPr>
           <w:rFonts w:ascii="Times New Roman" w:hAnsi="Times New Roman" w:cs="Times New Roman"/>
         </w:rPr>
-        <w:t xml:space="preserve"> using pip, alternatively the FMY script should </w:t>
-      </w:r>
-      <w:r>
-        <w:rPr>
-          <w:rFonts w:ascii="Times New Roman" w:hAnsi="Times New Roman" w:cs="Times New Roman"/>
-        </w:rPr>
-        <w:lastRenderedPageBreak/>
-        <w:t xml:space="preserve">reinstall the necessary packages. In a terminal with python in the PATH (use the Anaconda prompt if unsure) for </w:t>
+        <w:t xml:space="preserve"> using pip, alternatively the FMY script should reinstall the necessary packages. In a terminal with python in the PATH (use the Anaconda prompt if unsure) for </w:t>
       </w:r>
       <w:r>
         <w:rPr>
@@ -9831,6 +11864,95 @@
       </w:rPr>
     </w:lvl>
   </w:abstractNum>
+  <w:abstractNum w:abstractNumId="6" w15:restartNumberingAfterBreak="0">
+    <w:nsid w:val="75F642EC"/>
+    <w:multiLevelType w:val="hybridMultilevel"/>
+    <w:tmpl w:val="D0CCAB78"/>
+    <w:lvl w:ilvl="0" w:tplc="04090011">
+      <w:start w:val="1"/>
+      <w:numFmt w:val="decimal"/>
+      <w:lvlText w:val="%1)"/>
+      <w:lvlJc w:val="left"/>
+      <w:pPr>
+        <w:ind w:left="720" w:hanging="360"/>
+      </w:pPr>
+      <w:rPr>
+        <w:rFonts w:hint="default"/>
+      </w:rPr>
+    </w:lvl>
+    <w:lvl w:ilvl="1" w:tplc="04090019" w:tentative="1">
+      <w:start w:val="1"/>
+      <w:numFmt w:val="lowerLetter"/>
+      <w:lvlText w:val="%2."/>
+      <w:lvlJc w:val="left"/>
+      <w:pPr>
+        <w:ind w:left="1440" w:hanging="360"/>
+      </w:pPr>
+    </w:lvl>
+    <w:lvl w:ilvl="2" w:tplc="0409001B" w:tentative="1">
+      <w:start w:val="1"/>
+      <w:numFmt w:val="lowerRoman"/>
+      <w:lvlText w:val="%3."/>
+      <w:lvlJc w:val="right"/>
+      <w:pPr>
+        <w:ind w:left="2160" w:hanging="180"/>
+      </w:pPr>
+    </w:lvl>
+    <w:lvl w:ilvl="3" w:tplc="0409000F" w:tentative="1">
+      <w:start w:val="1"/>
+      <w:numFmt w:val="decimal"/>
+      <w:lvlText w:val="%4."/>
+      <w:lvlJc w:val="left"/>
+      <w:pPr>
+        <w:ind w:left="2880" w:hanging="360"/>
+      </w:pPr>
+    </w:lvl>
+    <w:lvl w:ilvl="4" w:tplc="04090019" w:tentative="1">
+      <w:start w:val="1"/>
+      <w:numFmt w:val="lowerLetter"/>
+      <w:lvlText w:val="%5."/>
+      <w:lvlJc w:val="left"/>
+      <w:pPr>
+        <w:ind w:left="3600" w:hanging="360"/>
+      </w:pPr>
+    </w:lvl>
+    <w:lvl w:ilvl="5" w:tplc="0409001B" w:tentative="1">
+      <w:start w:val="1"/>
+      <w:numFmt w:val="lowerRoman"/>
+      <w:lvlText w:val="%6."/>
+      <w:lvlJc w:val="right"/>
+      <w:pPr>
+        <w:ind w:left="4320" w:hanging="180"/>
+      </w:pPr>
+    </w:lvl>
+    <w:lvl w:ilvl="6" w:tplc="0409000F" w:tentative="1">
+      <w:start w:val="1"/>
+      <w:numFmt w:val="decimal"/>
+      <w:lvlText w:val="%7."/>
+      <w:lvlJc w:val="left"/>
+      <w:pPr>
+        <w:ind w:left="5040" w:hanging="360"/>
+      </w:pPr>
+    </w:lvl>
+    <w:lvl w:ilvl="7" w:tplc="04090019" w:tentative="1">
+      <w:start w:val="1"/>
+      <w:numFmt w:val="lowerLetter"/>
+      <w:lvlText w:val="%8."/>
+      <w:lvlJc w:val="left"/>
+      <w:pPr>
+        <w:ind w:left="5760" w:hanging="360"/>
+      </w:pPr>
+    </w:lvl>
+    <w:lvl w:ilvl="8" w:tplc="0409001B" w:tentative="1">
+      <w:start w:val="1"/>
+      <w:numFmt w:val="lowerRoman"/>
+      <w:lvlText w:val="%9."/>
+      <w:lvlJc w:val="right"/>
+      <w:pPr>
+        <w:ind w:left="6480" w:hanging="180"/>
+      </w:pPr>
+    </w:lvl>
+  </w:abstractNum>
   <w:num w:numId="1">
     <w:abstractNumId w:val="0"/>
   </w:num>
@@ -9854,6 +11976,9 @@
   </w:num>
   <w:num w:numId="8">
     <w:abstractNumId w:val="5"/>
+  </w:num>
+  <w:num w:numId="9">
+    <w:abstractNumId w:val="6"/>
   </w:num>
 </w:numbering>
 </file>
@@ -10024,7 +12149,7 @@
     <w:lsdException w:name="Table Web 2" w:semiHidden="1" w:unhideWhenUsed="1"/>
     <w:lsdException w:name="Table Web 3" w:semiHidden="1" w:unhideWhenUsed="1"/>
     <w:lsdException w:name="Balloon Text" w:semiHidden="1" w:unhideWhenUsed="1"/>
-    <w:lsdException w:name="Table Grid" w:uiPriority="59"/>
+    <w:lsdException w:name="Table Grid" w:uiPriority="39"/>
     <w:lsdException w:name="Table Theme" w:semiHidden="1" w:unhideWhenUsed="1"/>
     <w:lsdException w:name="Placeholder Text" w:semiHidden="1"/>
     <w:lsdException w:name="No Spacing" w:uiPriority="1" w:qFormat="1"/>
@@ -10388,6 +12513,29 @@
       <w:color w:val="243F60" w:themeColor="accent1" w:themeShade="7F"/>
     </w:rPr>
   </w:style>
+  <w:style w:type="paragraph" w:styleId="Heading7">
+    <w:name w:val="heading 7"/>
+    <w:basedOn w:val="Normal"/>
+    <w:next w:val="Normal"/>
+    <w:link w:val="Heading7Char"/>
+    <w:uiPriority w:val="99"/>
+    <w:unhideWhenUsed/>
+    <w:qFormat/>
+    <w:locked/>
+    <w:rsid w:val="00421711"/>
+    <w:pPr>
+      <w:keepNext/>
+      <w:keepLines/>
+      <w:spacing w:before="40" w:after="0"/>
+      <w:outlineLvl w:val="6"/>
+    </w:pPr>
+    <w:rPr>
+      <w:rFonts w:asciiTheme="majorHAnsi" w:eastAsiaTheme="majorEastAsia" w:hAnsiTheme="majorHAnsi" w:cstheme="majorBidi"/>
+      <w:i/>
+      <w:iCs/>
+      <w:color w:val="243F60" w:themeColor="accent1" w:themeShade="7F"/>
+    </w:rPr>
+  </w:style>
   <w:style w:type="character" w:default="1" w:styleId="DefaultParagraphFont">
     <w:name w:val="Default Paragraph Font"/>
     <w:uiPriority w:val="1"/>
@@ -10435,7 +12583,7 @@
   <w:style w:type="table" w:styleId="TableGrid">
     <w:name w:val="Table Grid"/>
     <w:basedOn w:val="TableNormal"/>
-    <w:uiPriority w:val="59"/>
+    <w:uiPriority w:val="39"/>
     <w:rsid w:val="00041F34"/>
     <w:pPr>
       <w:widowControl w:val="0"/>
@@ -11014,6 +13162,43 @@
       <w:szCs w:val="22"/>
     </w:rPr>
   </w:style>
+  <w:style w:type="character" w:customStyle="1" w:styleId="Heading7Char">
+    <w:name w:val="Heading 7 Char"/>
+    <w:basedOn w:val="DefaultParagraphFont"/>
+    <w:link w:val="Heading7"/>
+    <w:uiPriority w:val="99"/>
+    <w:rsid w:val="00421711"/>
+    <w:rPr>
+      <w:rFonts w:asciiTheme="majorHAnsi" w:eastAsiaTheme="majorEastAsia" w:hAnsiTheme="majorHAnsi" w:cstheme="majorBidi"/>
+      <w:i/>
+      <w:iCs/>
+      <w:color w:val="243F60" w:themeColor="accent1" w:themeShade="7F"/>
+      <w:sz w:val="24"/>
+      <w:szCs w:val="24"/>
+    </w:rPr>
+  </w:style>
+  <w:style w:type="table" w:customStyle="1" w:styleId="TableGrid1">
+    <w:name w:val="Table Grid1"/>
+    <w:basedOn w:val="TableNormal"/>
+    <w:next w:val="TableGrid"/>
+    <w:uiPriority w:val="39"/>
+    <w:rsid w:val="00421711"/>
+    <w:rPr>
+      <w:rFonts w:ascii="Calibri" w:eastAsia="Calibri" w:hAnsi="Calibri"/>
+      <w:sz w:val="22"/>
+      <w:szCs w:val="22"/>
+    </w:rPr>
+    <w:tblPr>
+      <w:tblBorders>
+        <w:top w:val="single" w:sz="4" w:space="0" w:color="auto"/>
+        <w:left w:val="single" w:sz="4" w:space="0" w:color="auto"/>
+        <w:bottom w:val="single" w:sz="4" w:space="0" w:color="auto"/>
+        <w:right w:val="single" w:sz="4" w:space="0" w:color="auto"/>
+        <w:insideH w:val="single" w:sz="4" w:space="0" w:color="auto"/>
+        <w:insideV w:val="single" w:sz="4" w:space="0" w:color="auto"/>
+      </w:tblBorders>
+    </w:tblPr>
+  </w:style>
 </w:styles>
 </file>
 
@@ -11307,7 +13492,7 @@
 </file>
 
 <file path=customXml/itemProps1.xml><?xml version="1.0" encoding="utf-8"?>
-<ds:datastoreItem xmlns:ds="http://schemas.openxmlformats.org/officeDocument/2006/customXml" ds:itemID="{A0743554-3C52-4D33-BD1A-BF44D964C43A}">
+<ds:datastoreItem xmlns:ds="http://schemas.openxmlformats.org/officeDocument/2006/customXml" ds:itemID="{09E87685-6C0F-4E74-BAF5-ECB386654492}">
   <ds:schemaRefs>
     <ds:schemaRef ds:uri="http://schemas.openxmlformats.org/officeDocument/2006/bibliography"/>
   </ds:schemaRefs>

</xml_diff>

<commit_message>
Updating Readme and Comments
</commit_message>
<xml_diff>
--- a/docs/FMY Quick Start Guide.docx
+++ b/docs/FMY Quick Start Guide.docx
@@ -464,7 +464,7 @@
           <w:r>
             <w:fldChar w:fldCharType="separate"/>
           </w:r>
-          <w:hyperlink w:anchor="_Toc17710613" w:history="1">
+          <w:hyperlink w:anchor="_Toc17890469" w:history="1">
             <w:r>
               <w:rPr>
                 <w:rStyle w:val="Hyperlink"/>
@@ -491,7 +491,78 @@
                 <w:noProof/>
                 <w:webHidden/>
               </w:rPr>
-              <w:instrText xml:space="preserve"> PAGEREF _Toc17710613 \h </w:instrText>
+              <w:instrText xml:space="preserve"> PAGEREF _Toc17890469 \h </w:instrText>
+            </w:r>
+            <w:r>
+              <w:rPr>
+                <w:noProof/>
+                <w:webHidden/>
+              </w:rPr>
+            </w:r>
+            <w:r>
+              <w:rPr>
+                <w:noProof/>
+                <w:webHidden/>
+              </w:rPr>
+              <w:fldChar w:fldCharType="separate"/>
+            </w:r>
+            <w:r>
+              <w:rPr>
+                <w:noProof/>
+                <w:webHidden/>
+              </w:rPr>
+              <w:t>3</w:t>
+            </w:r>
+            <w:r>
+              <w:rPr>
+                <w:noProof/>
+                <w:webHidden/>
+              </w:rPr>
+              <w:fldChar w:fldCharType="end"/>
+            </w:r>
+          </w:hyperlink>
+        </w:p>
+        <w:p>
+          <w:pPr>
+            <w:pStyle w:val="TOC3"/>
+            <w:tabs>
+              <w:tab w:val="right" w:leader="dot" w:pos="9350"/>
+            </w:tabs>
+            <w:rPr>
+              <w:rFonts w:asciiTheme="minorHAnsi" w:eastAsiaTheme="minorEastAsia" w:hAnsiTheme="minorHAnsi" w:cstheme="minorBidi"/>
+              <w:noProof/>
+              <w:sz w:val="22"/>
+              <w:szCs w:val="22"/>
+            </w:rPr>
+          </w:pPr>
+          <w:hyperlink w:anchor="_Toc17890470" w:history="1">
+            <w:r>
+              <w:rPr>
+                <w:rStyle w:val="Hyperlink"/>
+                <w:noProof/>
+              </w:rPr>
+              <w:t>Motivation</w:t>
+            </w:r>
+            <w:r>
+              <w:rPr>
+                <w:noProof/>
+                <w:webHidden/>
+              </w:rPr>
+              <w:tab/>
+            </w:r>
+            <w:r>
+              <w:rPr>
+                <w:noProof/>
+                <w:webHidden/>
+              </w:rPr>
+              <w:fldChar w:fldCharType="begin"/>
+            </w:r>
+            <w:r>
+              <w:rPr>
+                <w:noProof/>
+                <w:webHidden/>
+              </w:rPr>
+              <w:instrText xml:space="preserve"> PAGEREF _Toc17890470 \h </w:instrText>
             </w:r>
             <w:r>
               <w:rPr>
@@ -535,7 +606,7 @@
               <w:szCs w:val="22"/>
             </w:rPr>
           </w:pPr>
-          <w:hyperlink w:anchor="_Toc17710614" w:history="1">
+          <w:hyperlink w:anchor="_Toc17890471" w:history="1">
             <w:r>
               <w:rPr>
                 <w:rStyle w:val="Hyperlink"/>
@@ -562,7 +633,7 @@
                 <w:noProof/>
                 <w:webHidden/>
               </w:rPr>
-              <w:instrText xml:space="preserve"> PAGEREF _Toc17710614 \h </w:instrText>
+              <w:instrText xml:space="preserve"> PAGEREF _Toc17890471 \h </w:instrText>
             </w:r>
             <w:r>
               <w:rPr>
@@ -606,7 +677,7 @@
               <w:szCs w:val="22"/>
             </w:rPr>
           </w:pPr>
-          <w:hyperlink w:anchor="_Toc17710615" w:history="1">
+          <w:hyperlink w:anchor="_Toc17890472" w:history="1">
             <w:r>
               <w:rPr>
                 <w:rStyle w:val="Hyperlink"/>
@@ -633,7 +704,7 @@
                 <w:noProof/>
                 <w:webHidden/>
               </w:rPr>
-              <w:instrText xml:space="preserve"> PAGEREF _Toc17710615 \h </w:instrText>
+              <w:instrText xml:space="preserve"> PAGEREF _Toc17890472 \h </w:instrText>
             </w:r>
             <w:r>
               <w:rPr>
@@ -677,7 +748,7 @@
               <w:szCs w:val="22"/>
             </w:rPr>
           </w:pPr>
-          <w:hyperlink w:anchor="_Toc17710616" w:history="1">
+          <w:hyperlink w:anchor="_Toc17890473" w:history="1">
             <w:r>
               <w:rPr>
                 <w:rStyle w:val="Hyperlink"/>
@@ -704,7 +775,7 @@
                 <w:noProof/>
                 <w:webHidden/>
               </w:rPr>
-              <w:instrText xml:space="preserve"> PAGEREF _Toc17710616 \h </w:instrText>
+              <w:instrText xml:space="preserve"> PAGEREF _Toc17890473 \h </w:instrText>
             </w:r>
             <w:r>
               <w:rPr>
@@ -748,7 +819,7 @@
               <w:szCs w:val="22"/>
             </w:rPr>
           </w:pPr>
-          <w:hyperlink w:anchor="_Toc17710617" w:history="1">
+          <w:hyperlink w:anchor="_Toc17890474" w:history="1">
             <w:r>
               <w:rPr>
                 <w:rStyle w:val="Hyperlink"/>
@@ -775,7 +846,7 @@
                 <w:noProof/>
                 <w:webHidden/>
               </w:rPr>
-              <w:instrText xml:space="preserve"> PAGEREF _Toc17710617 \h </w:instrText>
+              <w:instrText xml:space="preserve"> PAGEREF _Toc17890474 \h </w:instrText>
             </w:r>
             <w:r>
               <w:rPr>
@@ -795,7 +866,7 @@
                 <w:noProof/>
                 <w:webHidden/>
               </w:rPr>
-              <w:t>5</w:t>
+              <w:t>6</w:t>
             </w:r>
             <w:r>
               <w:rPr>
@@ -819,7 +890,7 @@
               <w:szCs w:val="22"/>
             </w:rPr>
           </w:pPr>
-          <w:hyperlink w:anchor="_Toc17710618" w:history="1">
+          <w:hyperlink w:anchor="_Toc17890475" w:history="1">
             <w:r>
               <w:rPr>
                 <w:rStyle w:val="Hyperlink"/>
@@ -846,7 +917,7 @@
                 <w:noProof/>
                 <w:webHidden/>
               </w:rPr>
-              <w:instrText xml:space="preserve"> PAGEREF _Toc17710618 \h </w:instrText>
+              <w:instrText xml:space="preserve"> PAGEREF _Toc17890475 \h </w:instrText>
             </w:r>
             <w:r>
               <w:rPr>
@@ -866,7 +937,7 @@
                 <w:noProof/>
                 <w:webHidden/>
               </w:rPr>
-              <w:t>6</w:t>
+              <w:t>7</w:t>
             </w:r>
             <w:r>
               <w:rPr>
@@ -890,7 +961,7 @@
               <w:szCs w:val="22"/>
             </w:rPr>
           </w:pPr>
-          <w:hyperlink w:anchor="_Toc17710619" w:history="1">
+          <w:hyperlink w:anchor="_Toc17890476" w:history="1">
             <w:r>
               <w:rPr>
                 <w:rStyle w:val="Hyperlink"/>
@@ -917,7 +988,7 @@
                 <w:noProof/>
                 <w:webHidden/>
               </w:rPr>
-              <w:instrText xml:space="preserve"> PAGEREF _Toc17710619 \h </w:instrText>
+              <w:instrText xml:space="preserve"> PAGEREF _Toc17890476 \h </w:instrText>
             </w:r>
             <w:r>
               <w:rPr>
@@ -937,7 +1008,7 @@
                 <w:noProof/>
                 <w:webHidden/>
               </w:rPr>
-              <w:t>8</w:t>
+              <w:t>9</w:t>
             </w:r>
             <w:r>
               <w:rPr>
@@ -961,7 +1032,7 @@
               <w:szCs w:val="22"/>
             </w:rPr>
           </w:pPr>
-          <w:hyperlink w:anchor="_Toc17710620" w:history="1">
+          <w:hyperlink w:anchor="_Toc17890477" w:history="1">
             <w:r>
               <w:rPr>
                 <w:rStyle w:val="Hyperlink"/>
@@ -988,7 +1059,7 @@
                 <w:noProof/>
                 <w:webHidden/>
               </w:rPr>
-              <w:instrText xml:space="preserve"> PAGEREF _Toc17710620 \h </w:instrText>
+              <w:instrText xml:space="preserve"> PAGEREF _Toc17890477 \h </w:instrText>
             </w:r>
             <w:r>
               <w:rPr>
@@ -1008,7 +1079,7 @@
                 <w:noProof/>
                 <w:webHidden/>
               </w:rPr>
-              <w:t>8</w:t>
+              <w:t>9</w:t>
             </w:r>
             <w:r>
               <w:rPr>
@@ -1032,7 +1103,7 @@
               <w:szCs w:val="22"/>
             </w:rPr>
           </w:pPr>
-          <w:hyperlink w:anchor="_Toc17710621" w:history="1">
+          <w:hyperlink w:anchor="_Toc17890478" w:history="1">
             <w:r>
               <w:rPr>
                 <w:rStyle w:val="Hyperlink"/>
@@ -1059,7 +1130,7 @@
                 <w:noProof/>
                 <w:webHidden/>
               </w:rPr>
-              <w:instrText xml:space="preserve"> PAGEREF _Toc17710621 \h </w:instrText>
+              <w:instrText xml:space="preserve"> PAGEREF _Toc17890478 \h </w:instrText>
             </w:r>
             <w:r>
               <w:rPr>
@@ -1079,7 +1150,7 @@
                 <w:noProof/>
                 <w:webHidden/>
               </w:rPr>
-              <w:t>8</w:t>
+              <w:t>9</w:t>
             </w:r>
             <w:r>
               <w:rPr>
@@ -1135,7 +1206,7 @@
       <w:pPr>
         <w:pStyle w:val="Heading1"/>
       </w:pPr>
-      <w:bookmarkStart w:id="0" w:name="_Toc17710613"/>
+      <w:bookmarkStart w:id="0" w:name="_Toc17890469"/>
       <w:r>
         <w:lastRenderedPageBreak/>
         <w:t>FMY</w:t>
@@ -1149,9 +1220,11 @@
       <w:pPr>
         <w:pStyle w:val="Heading3"/>
       </w:pPr>
+      <w:bookmarkStart w:id="1" w:name="_Toc17890470"/>
       <w:r>
         <w:t>Motivation</w:t>
       </w:r>
+      <w:bookmarkEnd w:id="1"/>
     </w:p>
     <w:p>
       <w:pPr>
@@ -1207,6 +1280,11 @@
       </w:r>
     </w:p>
     <w:p>
+      <w:pPr>
+        <w:rPr>
+          <w:rFonts w:ascii="Times New Roman" w:hAnsi="Times New Roman" w:cs="Times New Roman"/>
+        </w:rPr>
+      </w:pPr>
       <w:r>
         <w:rPr>
           <w:rFonts w:ascii="Times New Roman" w:hAnsi="Times New Roman" w:cs="Times New Roman"/>
@@ -1223,7 +1301,13 @@
         <w:rPr>
           <w:rFonts w:ascii="Times New Roman" w:hAnsi="Times New Roman" w:cs="Times New Roman"/>
         </w:rPr>
-        <w:t xml:space="preserve"> script was designed to be more flexible than other similar future weather generation programs. Where </w:t>
+        <w:t xml:space="preserve"> script was designed to be more flexible than other similar future weather generation programs</w:t>
+      </w:r>
+      <w:r>
+        <w:rPr>
+          <w:rFonts w:ascii="Times New Roman" w:hAnsi="Times New Roman" w:cs="Times New Roman"/>
+        </w:rPr>
+        <w:t xml:space="preserve">, like </w:t>
       </w:r>
       <w:proofErr w:type="spellStart"/>
       <w:r>
@@ -1251,12 +1335,157 @@
         <w:rPr>
           <w:rFonts w:ascii="Times New Roman" w:hAnsi="Times New Roman" w:cs="Times New Roman"/>
         </w:rPr>
-        <w:t xml:space="preserve"> give output for a collection of GCMs, FMY will return hourly weather any for all GCMs available through MACA. The user is free to aggregate GCM output or use a single GCM for hourly weather. Weather-Shift is also available only in 30 US cities, where as FMY will use any TMY2 or TMY3 file as input. FMY is limited in the number of variables adjusted, other programs cover what FMY covers and adjust at least atmospheric pressure and wind speed.</w:t>
-      </w:r>
-      <w:r>
+        <w:t>. Where these other programs</w:t>
+      </w:r>
+      <w:r>
+        <w:rPr>
+          <w:rFonts w:ascii="Times New Roman" w:hAnsi="Times New Roman" w:cs="Times New Roman"/>
+        </w:rPr>
+        <w:t xml:space="preserve"> give output for a collection of GCMs, FMY will return hourly weather any for all GCMs available through MACA. The user is free to aggregate GCM output or use a single GCM for hourly weather. Weather-Shift is also available only in 30 US cities, where as FMY will use any TMY2 or TMY3 file as input. FMY is limited in the number of variables adjusted, </w:t>
+      </w:r>
+      <w:r>
+        <w:rPr>
+          <w:rFonts w:ascii="Times New Roman" w:hAnsi="Times New Roman" w:cs="Times New Roman"/>
+        </w:rPr>
+        <w:t>compared to the other</w:t>
+      </w:r>
+      <w:r>
+        <w:rPr>
+          <w:rFonts w:ascii="Times New Roman" w:hAnsi="Times New Roman" w:cs="Times New Roman"/>
+        </w:rPr>
+        <w:t xml:space="preserve"> programs </w:t>
+      </w:r>
+      <w:r>
+        <w:rPr>
+          <w:rFonts w:ascii="Times New Roman" w:hAnsi="Times New Roman" w:cs="Times New Roman"/>
+        </w:rPr>
+        <w:t xml:space="preserve">that </w:t>
+      </w:r>
+      <w:r>
+        <w:rPr>
+          <w:rFonts w:ascii="Times New Roman" w:hAnsi="Times New Roman" w:cs="Times New Roman"/>
+        </w:rPr>
+        <w:t>adjust at least atmospheric pressure and wind speed</w:t>
+      </w:r>
+      <w:r>
+        <w:rPr>
+          <w:rFonts w:ascii="Times New Roman" w:hAnsi="Times New Roman" w:cs="Times New Roman"/>
+        </w:rPr>
+        <w:t xml:space="preserve"> if not mor</w:t>
+      </w:r>
+      <w:r>
+        <w:rPr>
+          <w:rFonts w:ascii="Times New Roman" w:hAnsi="Times New Roman" w:cs="Times New Roman"/>
+        </w:rPr>
+        <w:t>e variables</w:t>
+      </w:r>
+      <w:r>
+        <w:rPr>
+          <w:rFonts w:ascii="Times New Roman" w:hAnsi="Times New Roman" w:cs="Times New Roman"/>
+        </w:rPr>
+        <w:t>.</w:t>
+      </w:r>
+      <w:r>
+        <w:rPr>
+          <w:rFonts w:ascii="Times New Roman" w:hAnsi="Times New Roman" w:cs="Times New Roman"/>
+        </w:rPr>
+        <w:t xml:space="preserve"> FMY was also designed to use TMY2 and TMY3 formatted files not EPW files.</w:t>
+      </w:r>
+    </w:p>
+    <w:p>
+      <w:pPr>
+        <w:rPr>
+          <w:rFonts w:ascii="Times New Roman" w:hAnsi="Times New Roman" w:cs="Times New Roman"/>
+        </w:rPr>
+      </w:pPr>
+      <w:bookmarkStart w:id="2" w:name="_Hlk17454617"/>
+      <w:r>
+        <w:rPr>
+          <w:rFonts w:ascii="Times New Roman" w:hAnsi="Times New Roman" w:cs="Times New Roman"/>
+        </w:rPr>
+        <w:t>We consider what a typical year might look like in the 2030’s, from 2020 to 2049, this future TMY3 is referred to as the future meteorological year (FMY). IPCC defines a few future scenar</w:t>
+      </w:r>
+      <w:r>
+        <w:rPr>
+          <w:rFonts w:ascii="Times New Roman" w:hAnsi="Times New Roman" w:cs="Times New Roman"/>
+        </w:rPr>
+        <w:t>ios</w:t>
+      </w:r>
+      <w:r>
+        <w:rPr>
+          <w:rFonts w:ascii="Times New Roman" w:hAnsi="Times New Roman" w:cs="Times New Roman"/>
+        </w:rPr>
         <w:t xml:space="preserve"> </w:t>
       </w:r>
       <w:r>
+        <w:rPr>
+          <w:rFonts w:ascii="Times New Roman" w:hAnsi="Times New Roman" w:cs="Times New Roman"/>
+        </w:rPr>
+        <w:t xml:space="preserve">of which two are available from MACA, </w:t>
+      </w:r>
+      <w:r>
+        <w:rPr>
+          <w:rFonts w:ascii="Times New Roman" w:hAnsi="Times New Roman" w:cs="Times New Roman"/>
+        </w:rPr>
+        <w:t>the representative concentration pathways (RCP</w:t>
+      </w:r>
+      <w:r>
+        <w:rPr>
+          <w:rFonts w:ascii="Times New Roman" w:hAnsi="Times New Roman" w:cs="Times New Roman"/>
+        </w:rPr>
+        <w:t>s</w:t>
+      </w:r>
+      <w:r>
+        <w:rPr>
+          <w:rFonts w:ascii="Times New Roman" w:hAnsi="Times New Roman" w:cs="Times New Roman"/>
+        </w:rPr>
+        <w:t xml:space="preserve">) </w:t>
+      </w:r>
+      <w:r>
+        <w:rPr>
+          <w:rFonts w:ascii="Times New Roman" w:hAnsi="Times New Roman" w:cs="Times New Roman"/>
+        </w:rPr>
+        <w:t>RCP4.5 (intermediate) and RCP8.5 (high). The scenarios are representative of many possible scenarios and pathways where radiative forcing is stabilized at 4.5 and 8.5 W m</w:t>
+      </w:r>
+      <w:r>
+        <w:rPr>
+          <w:rFonts w:ascii="Times New Roman" w:hAnsi="Times New Roman" w:cs="Times New Roman"/>
+          <w:vertAlign w:val="superscript"/>
+        </w:rPr>
+        <w:t>-2</w:t>
+      </w:r>
+      <w:r>
+        <w:rPr>
+          <w:rFonts w:ascii="Times New Roman" w:hAnsi="Times New Roman" w:cs="Times New Roman"/>
+        </w:rPr>
+        <w:t xml:space="preserve"> after 2100. The FMY </w:t>
+      </w:r>
+      <w:proofErr w:type="gramStart"/>
+      <w:r>
+        <w:rPr>
+          <w:rFonts w:ascii="Times New Roman" w:hAnsi="Times New Roman" w:cs="Times New Roman"/>
+        </w:rPr>
+        <w:t>is capable of running</w:t>
+      </w:r>
+      <w:proofErr w:type="gramEnd"/>
+      <w:r>
+        <w:rPr>
+          <w:rFonts w:ascii="Times New Roman" w:hAnsi="Times New Roman" w:cs="Times New Roman"/>
+        </w:rPr>
+        <w:t xml:space="preserve"> either scenario</w:t>
+      </w:r>
+      <w:bookmarkStart w:id="3" w:name="_GoBack"/>
+      <w:bookmarkEnd w:id="3"/>
+      <w:r>
+        <w:rPr>
+          <w:rFonts w:ascii="Times New Roman" w:hAnsi="Times New Roman" w:cs="Times New Roman"/>
+        </w:rPr>
+        <w:t xml:space="preserve">. </w:t>
+      </w:r>
+    </w:p>
+    <w:bookmarkEnd w:id="2"/>
+    <w:p>
+      <w:r>
         <w:br w:type="page"/>
       </w:r>
     </w:p>
@@ -1264,7 +1493,7 @@
       <w:pPr>
         <w:pStyle w:val="Heading1"/>
       </w:pPr>
-      <w:bookmarkStart w:id="1" w:name="_Toc17710614"/>
+      <w:bookmarkStart w:id="4" w:name="_Toc17890471"/>
       <w:r>
         <w:lastRenderedPageBreak/>
         <w:t>FMY</w:t>
@@ -1272,17 +1501,17 @@
       <w:r>
         <w:t xml:space="preserve"> Usage</w:t>
       </w:r>
-      <w:bookmarkEnd w:id="1"/>
+      <w:bookmarkEnd w:id="4"/>
     </w:p>
     <w:p>
       <w:pPr>
         <w:pStyle w:val="Heading3"/>
       </w:pPr>
-      <w:bookmarkStart w:id="2" w:name="_Toc17710615"/>
+      <w:bookmarkStart w:id="5" w:name="_Toc17890472"/>
       <w:r>
         <w:t>Interface</w:t>
       </w:r>
-      <w:bookmarkEnd w:id="2"/>
+      <w:bookmarkEnd w:id="5"/>
     </w:p>
     <w:p>
       <w:pPr>
@@ -1915,11 +2144,11 @@
       <w:pPr>
         <w:pStyle w:val="Heading3"/>
       </w:pPr>
-      <w:bookmarkStart w:id="3" w:name="_Toc17710616"/>
+      <w:bookmarkStart w:id="6" w:name="_Toc17890473"/>
       <w:r>
         <w:t>Input Settings</w:t>
       </w:r>
-      <w:bookmarkEnd w:id="3"/>
+      <w:bookmarkEnd w:id="6"/>
     </w:p>
     <w:p>
       <w:pPr>
@@ -6428,11 +6657,11 @@
       <w:pPr>
         <w:pStyle w:val="Heading3"/>
       </w:pPr>
-      <w:bookmarkStart w:id="4" w:name="_Toc17710617"/>
+      <w:bookmarkStart w:id="7" w:name="_Toc17890474"/>
       <w:r>
         <w:t>Output Settings</w:t>
       </w:r>
-      <w:bookmarkEnd w:id="4"/>
+      <w:bookmarkEnd w:id="7"/>
     </w:p>
     <w:p>
       <w:pPr>
@@ -6663,11 +6892,11 @@
       <w:pPr>
         <w:pStyle w:val="Heading3"/>
       </w:pPr>
-      <w:bookmarkStart w:id="5" w:name="_Toc17710618"/>
+      <w:bookmarkStart w:id="8" w:name="_Toc17890475"/>
       <w:r>
         <w:t>Experimental Settings</w:t>
       </w:r>
-      <w:bookmarkEnd w:id="5"/>
+      <w:bookmarkEnd w:id="8"/>
     </w:p>
     <w:p>
       <w:pPr>
@@ -7267,19 +7496,7 @@
         <w:rPr>
           <w:rFonts w:ascii="Times New Roman" w:eastAsiaTheme="minorEastAsia" w:hAnsi="Times New Roman" w:cs="Times New Roman"/>
         </w:rPr>
-        <w:t xml:space="preserve">, in this case we use a </w:t>
-      </w:r>
-      <w:r>
-        <w:rPr>
-          <w:rFonts w:ascii="Times New Roman" w:eastAsiaTheme="minorEastAsia" w:hAnsi="Times New Roman" w:cs="Times New Roman"/>
-        </w:rPr>
-        <w:t>30-year</w:t>
-      </w:r>
-      <w:r>
-        <w:rPr>
-          <w:rFonts w:ascii="Times New Roman" w:eastAsiaTheme="minorEastAsia" w:hAnsi="Times New Roman" w:cs="Times New Roman"/>
-        </w:rPr>
-        <w:t xml:space="preserve"> period for the historical period and future period.</w:t>
+        <w:t>, in this case we use a 30-year period for the historical period and future period.</w:t>
       </w:r>
       <w:r>
         <w:rPr>
@@ -8429,31 +8646,7 @@
         <w:rPr>
           <w:rFonts w:ascii="Times New Roman" w:eastAsiaTheme="minorEastAsia" w:hAnsi="Times New Roman" w:cs="Times New Roman"/>
         </w:rPr>
-        <w:t xml:space="preserve">Each morphed variable is shifted and/or stretched from an hourly time series given by the TMY data, but the changes in the monthly means are derived from the GCM. A summary of which variables of the TMY variables and the corresponding MACA variable and how the TMY is morphed into FMY </w:t>
-      </w:r>
-      <w:r>
-        <w:rPr>
-          <w:rFonts w:ascii="Times New Roman" w:eastAsiaTheme="minorEastAsia" w:hAnsi="Times New Roman" w:cs="Times New Roman"/>
-        </w:rPr>
-        <w:t>are</w:t>
-      </w:r>
-      <w:r>
-        <w:rPr>
-          <w:rFonts w:ascii="Times New Roman" w:eastAsiaTheme="minorEastAsia" w:hAnsi="Times New Roman" w:cs="Times New Roman"/>
-        </w:rPr>
-        <w:t xml:space="preserve"> available in Table </w:t>
-      </w:r>
-      <w:r>
-        <w:rPr>
-          <w:rFonts w:ascii="Times New Roman" w:eastAsiaTheme="minorEastAsia" w:hAnsi="Times New Roman" w:cs="Times New Roman"/>
-        </w:rPr>
-        <w:t>2</w:t>
-      </w:r>
-      <w:r>
-        <w:rPr>
-          <w:rFonts w:ascii="Times New Roman" w:eastAsiaTheme="minorEastAsia" w:hAnsi="Times New Roman" w:cs="Times New Roman"/>
-        </w:rPr>
-        <w:t xml:space="preserve">. </w:t>
+        <w:t xml:space="preserve">Each morphed variable is shifted and/or stretched from an hourly time series given by the TMY data, but the changes in the monthly means are derived from the GCM. A summary of which variables of the TMY variables and the corresponding MACA variable and how the TMY is morphed into FMY are available in Table 2. </w:t>
       </w:r>
     </w:p>
     <w:p>
@@ -8521,7 +8714,7 @@
                 <w:szCs w:val="20"/>
               </w:rPr>
             </w:pPr>
-            <w:bookmarkStart w:id="6" w:name="_Hlk17881399"/>
+            <w:bookmarkStart w:id="9" w:name="_Hlk17881399"/>
             <w:r>
               <w:rPr>
                 <w:rFonts w:ascii="Arial" w:eastAsia="Calibri" w:hAnsi="Arial" w:cs="Arial"/>
@@ -9075,6 +9268,7 @@
           </w:p>
         </w:tc>
       </w:tr>
+      <w:bookmarkEnd w:id="9"/>
     </w:tbl>
     <w:p>
       <w:pPr>
@@ -9083,9 +9277,6 @@
           <w:rFonts w:ascii="Times New Roman" w:eastAsiaTheme="minorEastAsia" w:hAnsi="Times New Roman" w:cs="Times New Roman"/>
         </w:rPr>
       </w:pPr>
-      <w:bookmarkStart w:id="7" w:name="_GoBack"/>
-      <w:bookmarkEnd w:id="6"/>
-      <w:bookmarkEnd w:id="7"/>
     </w:p>
     <w:p>
       <w:pPr>
@@ -9093,10 +9284,7 @@
       </w:pPr>
       <w:r>
         <w:lastRenderedPageBreak/>
-        <w:t>NPCC</w:t>
-      </w:r>
-      <w:r>
-        <w:t xml:space="preserve"> Method</w:t>
+        <w:t>NPCC Method</w:t>
       </w:r>
     </w:p>
     <w:p>
@@ -10643,21 +10831,21 @@
       <w:pPr>
         <w:pStyle w:val="Heading1"/>
       </w:pPr>
-      <w:bookmarkStart w:id="8" w:name="_Toc17710619"/>
+      <w:bookmarkStart w:id="10" w:name="_Toc17890476"/>
       <w:r>
         <w:t>FMY Troubleshooting</w:t>
       </w:r>
-      <w:bookmarkEnd w:id="8"/>
+      <w:bookmarkEnd w:id="10"/>
     </w:p>
     <w:p>
       <w:pPr>
         <w:pStyle w:val="Heading3"/>
       </w:pPr>
-      <w:bookmarkStart w:id="9" w:name="_Toc17710620"/>
+      <w:bookmarkStart w:id="11" w:name="_Toc17890477"/>
       <w:r>
         <w:t>Warnings</w:t>
       </w:r>
-      <w:bookmarkEnd w:id="9"/>
+      <w:bookmarkEnd w:id="11"/>
     </w:p>
     <w:p>
       <w:pPr>
@@ -10874,11 +11062,11 @@
       <w:pPr>
         <w:pStyle w:val="Heading3"/>
       </w:pPr>
-      <w:bookmarkStart w:id="10" w:name="_Toc17710621"/>
+      <w:bookmarkStart w:id="12" w:name="_Toc17890478"/>
       <w:r>
         <w:t>Fatal Errors</w:t>
       </w:r>
-      <w:bookmarkEnd w:id="10"/>
+      <w:bookmarkEnd w:id="12"/>
     </w:p>
     <w:p>
       <w:pPr>
@@ -13492,7 +13680,7 @@
 </file>
 
 <file path=customXml/itemProps1.xml><?xml version="1.0" encoding="utf-8"?>
-<ds:datastoreItem xmlns:ds="http://schemas.openxmlformats.org/officeDocument/2006/customXml" ds:itemID="{09E87685-6C0F-4E74-BAF5-ECB386654492}">
+<ds:datastoreItem xmlns:ds="http://schemas.openxmlformats.org/officeDocument/2006/customXml" ds:itemID="{FB618563-E724-4B1E-A36D-BAFDC4ECFE91}">
   <ds:schemaRefs>
     <ds:schemaRef ds:uri="http://schemas.openxmlformats.org/officeDocument/2006/bibliography"/>
   </ds:schemaRefs>

</xml_diff>

<commit_message>
Writes both TMY2 and TMY3
Increased Status Reports Too
</commit_message>
<xml_diff>
--- a/docs/FMY Quick Start Guide.docx
+++ b/docs/FMY Quick Start Guide.docx
@@ -1472,15 +1472,7 @@
         <w:rPr>
           <w:rFonts w:ascii="Times New Roman" w:hAnsi="Times New Roman" w:cs="Times New Roman"/>
         </w:rPr>
-        <w:t xml:space="preserve"> either scenario</w:t>
-      </w:r>
-      <w:bookmarkStart w:id="3" w:name="_GoBack"/>
-      <w:bookmarkEnd w:id="3"/>
-      <w:r>
-        <w:rPr>
-          <w:rFonts w:ascii="Times New Roman" w:hAnsi="Times New Roman" w:cs="Times New Roman"/>
-        </w:rPr>
-        <w:t xml:space="preserve">. </w:t>
+        <w:t xml:space="preserve"> either scenario. </w:t>
       </w:r>
     </w:p>
     <w:bookmarkEnd w:id="2"/>
@@ -1493,7 +1485,7 @@
       <w:pPr>
         <w:pStyle w:val="Heading1"/>
       </w:pPr>
-      <w:bookmarkStart w:id="4" w:name="_Toc17890471"/>
+      <w:bookmarkStart w:id="3" w:name="_Toc17890471"/>
       <w:r>
         <w:lastRenderedPageBreak/>
         <w:t>FMY</w:t>
@@ -1501,17 +1493,17 @@
       <w:r>
         <w:t xml:space="preserve"> Usage</w:t>
       </w:r>
+      <w:bookmarkEnd w:id="3"/>
+    </w:p>
+    <w:p>
+      <w:pPr>
+        <w:pStyle w:val="Heading3"/>
+      </w:pPr>
+      <w:bookmarkStart w:id="4" w:name="_Toc17890472"/>
+      <w:r>
+        <w:t>Interface</w:t>
+      </w:r>
       <w:bookmarkEnd w:id="4"/>
-    </w:p>
-    <w:p>
-      <w:pPr>
-        <w:pStyle w:val="Heading3"/>
-      </w:pPr>
-      <w:bookmarkStart w:id="5" w:name="_Toc17890472"/>
-      <w:r>
-        <w:t>Interface</w:t>
-      </w:r>
-      <w:bookmarkEnd w:id="5"/>
     </w:p>
     <w:p>
       <w:pPr>
@@ -2144,11 +2136,11 @@
       <w:pPr>
         <w:pStyle w:val="Heading3"/>
       </w:pPr>
-      <w:bookmarkStart w:id="6" w:name="_Toc17890473"/>
+      <w:bookmarkStart w:id="5" w:name="_Toc17890473"/>
       <w:r>
         <w:t>Input Settings</w:t>
       </w:r>
-      <w:bookmarkEnd w:id="6"/>
+      <w:bookmarkEnd w:id="5"/>
     </w:p>
     <w:p>
       <w:pPr>
@@ -6657,23 +6649,35 @@
       <w:pPr>
         <w:pStyle w:val="Heading3"/>
       </w:pPr>
-      <w:bookmarkStart w:id="7" w:name="_Toc17890474"/>
+      <w:bookmarkStart w:id="6" w:name="_Toc17890474"/>
       <w:r>
         <w:t>Output Settings</w:t>
       </w:r>
-      <w:bookmarkEnd w:id="7"/>
-    </w:p>
-    <w:p>
-      <w:pPr>
-        <w:rPr>
-          <w:rFonts w:ascii="Times New Roman" w:hAnsi="Times New Roman" w:cs="Times New Roman"/>
-        </w:rPr>
-      </w:pPr>
-      <w:r>
-        <w:rPr>
-          <w:rFonts w:ascii="Times New Roman" w:hAnsi="Times New Roman" w:cs="Times New Roman"/>
-        </w:rPr>
-        <w:t xml:space="preserve">The FMY script will write output files in either a CSV file, TMY2, and/or TMY3 formats. This is specified with strings in the variable </w:t>
+      <w:bookmarkEnd w:id="6"/>
+    </w:p>
+    <w:p>
+      <w:pPr>
+        <w:rPr>
+          <w:rFonts w:ascii="Times New Roman" w:hAnsi="Times New Roman" w:cs="Times New Roman"/>
+        </w:rPr>
+      </w:pPr>
+      <w:r>
+        <w:rPr>
+          <w:rFonts w:ascii="Times New Roman" w:hAnsi="Times New Roman" w:cs="Times New Roman"/>
+        </w:rPr>
+        <w:t xml:space="preserve">The FMY script will write output files in either a CSV file, TMY2, and/or TMY3 formats. This is specified with strings in the </w:t>
+      </w:r>
+      <w:r>
+        <w:rPr>
+          <w:rFonts w:ascii="Times New Roman" w:hAnsi="Times New Roman" w:cs="Times New Roman"/>
+        </w:rPr>
+        <w:t>list</w:t>
+      </w:r>
+      <w:r>
+        <w:rPr>
+          <w:rFonts w:ascii="Times New Roman" w:hAnsi="Times New Roman" w:cs="Times New Roman"/>
+        </w:rPr>
+        <w:t xml:space="preserve"> </w:t>
       </w:r>
       <w:proofErr w:type="spellStart"/>
       <w:r>
@@ -6688,7 +6692,7 @@
         <w:rPr>
           <w:rFonts w:ascii="Times New Roman" w:hAnsi="Times New Roman" w:cs="Times New Roman"/>
         </w:rPr>
-        <w:t xml:space="preserve">. If writing to a TMY </w:t>
+        <w:t xml:space="preserve">, with strings ‘csv’, ‘tmy2’, or ‘tmy3’. If writing to a TMY </w:t>
       </w:r>
       <w:proofErr w:type="gramStart"/>
       <w:r>
@@ -6702,53 +6706,7 @@
         <w:rPr>
           <w:rFonts w:ascii="Times New Roman" w:hAnsi="Times New Roman" w:cs="Times New Roman"/>
         </w:rPr>
-        <w:t xml:space="preserve"> the script will read the initial TMY file and rewrite the TMY file with the new FMY variables that were specified by the </w:t>
-      </w:r>
-      <w:r>
-        <w:rPr>
-          <w:rFonts w:ascii="Courier New" w:eastAsia="Times New Roman" w:hAnsi="Courier New" w:cs="Courier New"/>
-          <w:color w:val="000000"/>
-          <w:sz w:val="22"/>
-        </w:rPr>
-        <w:t>variables</w:t>
-      </w:r>
-      <w:r>
-        <w:rPr>
-          <w:rFonts w:ascii="Times New Roman" w:hAnsi="Times New Roman" w:cs="Times New Roman"/>
-          <w:sz w:val="22"/>
-        </w:rPr>
-        <w:t xml:space="preserve"> </w:t>
-      </w:r>
-      <w:r>
-        <w:rPr>
-          <w:rFonts w:ascii="Times New Roman" w:hAnsi="Times New Roman" w:cs="Times New Roman"/>
-        </w:rPr>
-        <w:t>list.</w:t>
-      </w:r>
-      <w:r>
-        <w:rPr>
-          <w:rFonts w:ascii="Times New Roman" w:hAnsi="Times New Roman" w:cs="Times New Roman"/>
-        </w:rPr>
-        <w:t xml:space="preserve"> </w:t>
-      </w:r>
-      <w:r>
-        <w:rPr>
-          <w:rFonts w:ascii="Times New Roman" w:hAnsi="Times New Roman" w:cs="Times New Roman"/>
-        </w:rPr>
-        <w:t xml:space="preserve">There is no file conversion between TMY2 and TMY3, so the script will only write to the TMY file that is specified as input. Note that the CSV file is a smaller file which contains just the changed variables before and after the FMY transformations, and the TMY3 format will write to a CSV file contains all the TMY3 information. </w:t>
-      </w:r>
-    </w:p>
-    <w:p>
-      <w:pPr>
-        <w:rPr>
-          <w:rFonts w:ascii="Times New Roman" w:hAnsi="Times New Roman" w:cs="Times New Roman"/>
-        </w:rPr>
-      </w:pPr>
-      <w:r>
-        <w:rPr>
-          <w:rFonts w:ascii="Times New Roman" w:hAnsi="Times New Roman" w:cs="Times New Roman"/>
-        </w:rPr>
-        <w:t xml:space="preserve">The variable </w:t>
+        <w:t xml:space="preserve"> the corresponding file TMY2 or TMY3 file must be in the </w:t>
       </w:r>
       <w:proofErr w:type="spellStart"/>
       <w:r>
@@ -6756,64 +6714,75 @@
           <w:rFonts w:ascii="Courier Std" w:hAnsi="Courier Std" w:cs="Times New Roman"/>
           <w:sz w:val="22"/>
         </w:rPr>
-        <w:t>hourly_plots</w:t>
+        <w:t>weatherpath</w:t>
       </w:r>
       <w:proofErr w:type="spellEnd"/>
-      <w:r>
-        <w:rPr>
-          <w:rFonts w:ascii="Times New Roman" w:hAnsi="Times New Roman" w:cs="Times New Roman"/>
-          <w:sz w:val="22"/>
-        </w:rPr>
-        <w:t xml:space="preserve"> </w:t>
-      </w:r>
-      <w:proofErr w:type="gramStart"/>
-      <w:r>
-        <w:rPr>
-          <w:rFonts w:ascii="Times New Roman" w:hAnsi="Times New Roman" w:cs="Times New Roman"/>
-        </w:rPr>
-        <w:t>is</w:t>
-      </w:r>
-      <w:proofErr w:type="gramEnd"/>
-      <w:r>
-        <w:rPr>
-          <w:rFonts w:ascii="Times New Roman" w:hAnsi="Times New Roman" w:cs="Times New Roman"/>
-        </w:rPr>
-        <w:t xml:space="preserve"> a list of variables that print out in plots for each month if </w:t>
-      </w:r>
-      <w:proofErr w:type="spellStart"/>
       <w:r>
         <w:rPr>
           <w:rFonts w:ascii="Courier Std" w:hAnsi="Courier Std" w:cs="Times New Roman"/>
           <w:sz w:val="22"/>
         </w:rPr>
-        <w:t>suppress_all_plots</w:t>
-      </w:r>
-      <w:proofErr w:type="spellEnd"/>
-      <w:r>
-        <w:rPr>
-          <w:rFonts w:ascii="Times New Roman" w:hAnsi="Times New Roman" w:cs="Times New Roman"/>
-          <w:sz w:val="22"/>
-        </w:rPr>
-        <w:t xml:space="preserve"> </w:t>
-      </w:r>
-      <w:r>
-        <w:rPr>
-          <w:rFonts w:ascii="Times New Roman" w:hAnsi="Times New Roman" w:cs="Times New Roman"/>
-        </w:rPr>
-        <w:t xml:space="preserve">is set to </w:t>
-      </w:r>
+        <w:t>.</w:t>
+      </w:r>
+      <w:r>
+        <w:rPr>
+          <w:rFonts w:ascii="Times New Roman" w:hAnsi="Times New Roman" w:cs="Times New Roman"/>
+        </w:rPr>
+        <w:t xml:space="preserve"> The user can write to both TMY2 and TMY3 files in the same run if both are in </w:t>
+      </w:r>
+      <w:proofErr w:type="spellStart"/>
       <w:r>
         <w:rPr>
           <w:rFonts w:ascii="Courier Std" w:hAnsi="Courier Std" w:cs="Times New Roman"/>
           <w:sz w:val="22"/>
         </w:rPr>
-        <w:t>False</w:t>
-      </w:r>
-      <w:r>
-        <w:rPr>
-          <w:rFonts w:ascii="Times New Roman" w:hAnsi="Times New Roman" w:cs="Times New Roman"/>
-        </w:rPr>
-        <w:t xml:space="preserve">; the plots are written out to </w:t>
+        <w:t>weatherpath</w:t>
+      </w:r>
+      <w:proofErr w:type="spellEnd"/>
+      <w:r>
+        <w:rPr>
+          <w:rFonts w:ascii="Times New Roman" w:hAnsi="Times New Roman" w:cs="Times New Roman"/>
+        </w:rPr>
+        <w:t>. T</w:t>
+      </w:r>
+      <w:r>
+        <w:rPr>
+          <w:rFonts w:ascii="Times New Roman" w:hAnsi="Times New Roman" w:cs="Times New Roman"/>
+        </w:rPr>
+        <w:t xml:space="preserve">here is no file conversion between TMY2 and TMY3, so the script will only write to </w:t>
+      </w:r>
+      <w:r>
+        <w:rPr>
+          <w:rFonts w:ascii="Times New Roman" w:hAnsi="Times New Roman" w:cs="Times New Roman"/>
+        </w:rPr>
+        <w:t xml:space="preserve">a TMY file if it has that file to read. </w:t>
+      </w:r>
+      <w:r>
+        <w:rPr>
+          <w:rFonts w:ascii="Times New Roman" w:hAnsi="Times New Roman" w:cs="Times New Roman"/>
+        </w:rPr>
+        <w:t xml:space="preserve">Note that the CSV file is a smaller file which contains just the changed variables before and after the FMY transformations, and the TMY3 </w:t>
+      </w:r>
+      <w:bookmarkStart w:id="7" w:name="_GoBack"/>
+      <w:bookmarkEnd w:id="7"/>
+      <w:r>
+        <w:rPr>
+          <w:rFonts w:ascii="Times New Roman" w:hAnsi="Times New Roman" w:cs="Times New Roman"/>
+        </w:rPr>
+        <w:t xml:space="preserve">format will write to a CSV file contains all the TMY3 information. </w:t>
+      </w:r>
+    </w:p>
+    <w:p>
+      <w:pPr>
+        <w:rPr>
+          <w:rFonts w:ascii="Times New Roman" w:hAnsi="Times New Roman" w:cs="Times New Roman"/>
+        </w:rPr>
+      </w:pPr>
+      <w:r>
+        <w:rPr>
+          <w:rFonts w:ascii="Times New Roman" w:hAnsi="Times New Roman" w:cs="Times New Roman"/>
+        </w:rPr>
+        <w:t xml:space="preserve">The variable </w:t>
       </w:r>
       <w:proofErr w:type="spellStart"/>
       <w:r>
@@ -6821,14 +6790,29 @@
           <w:rFonts w:ascii="Courier Std" w:hAnsi="Courier Std" w:cs="Times New Roman"/>
           <w:sz w:val="22"/>
         </w:rPr>
-        <w:t>graphpath</w:t>
+        <w:t>hourly_plots</w:t>
       </w:r>
       <w:proofErr w:type="spellEnd"/>
       <w:r>
         <w:rPr>
           <w:rFonts w:ascii="Times New Roman" w:hAnsi="Times New Roman" w:cs="Times New Roman"/>
-        </w:rPr>
-        <w:t xml:space="preserve">. If </w:t>
+          <w:sz w:val="22"/>
+        </w:rPr>
+        <w:t xml:space="preserve"> </w:t>
+      </w:r>
+      <w:proofErr w:type="gramStart"/>
+      <w:r>
+        <w:rPr>
+          <w:rFonts w:ascii="Times New Roman" w:hAnsi="Times New Roman" w:cs="Times New Roman"/>
+        </w:rPr>
+        <w:t>is</w:t>
+      </w:r>
+      <w:proofErr w:type="gramEnd"/>
+      <w:r>
+        <w:rPr>
+          <w:rFonts w:ascii="Times New Roman" w:hAnsi="Times New Roman" w:cs="Times New Roman"/>
+        </w:rPr>
+        <w:t xml:space="preserve"> a list of variables that print out in plots for each month if </w:t>
       </w:r>
       <w:proofErr w:type="spellStart"/>
       <w:r>
@@ -6846,25 +6830,75 @@
         </w:rPr>
         <w:t xml:space="preserve"> </w:t>
       </w:r>
-      <w:proofErr w:type="gramStart"/>
-      <w:r>
-        <w:rPr>
-          <w:rFonts w:ascii="Times New Roman" w:hAnsi="Times New Roman" w:cs="Times New Roman"/>
-        </w:rPr>
-        <w:t>is</w:t>
-      </w:r>
-      <w:proofErr w:type="gramEnd"/>
-      <w:r>
-        <w:rPr>
-          <w:rFonts w:ascii="Times New Roman" w:hAnsi="Times New Roman" w:cs="Times New Roman"/>
-        </w:rPr>
-        <w:t xml:space="preserve"> set to </w:t>
+      <w:r>
+        <w:rPr>
+          <w:rFonts w:ascii="Times New Roman" w:hAnsi="Times New Roman" w:cs="Times New Roman"/>
+        </w:rPr>
+        <w:t xml:space="preserve">is set to </w:t>
       </w:r>
       <w:r>
         <w:rPr>
           <w:rFonts w:ascii="Courier Std" w:hAnsi="Courier Std" w:cs="Times New Roman"/>
           <w:sz w:val="22"/>
         </w:rPr>
+        <w:t>False</w:t>
+      </w:r>
+      <w:r>
+        <w:rPr>
+          <w:rFonts w:ascii="Times New Roman" w:hAnsi="Times New Roman" w:cs="Times New Roman"/>
+        </w:rPr>
+        <w:t xml:space="preserve">; the plots are written out to </w:t>
+      </w:r>
+      <w:proofErr w:type="spellStart"/>
+      <w:r>
+        <w:rPr>
+          <w:rFonts w:ascii="Courier Std" w:hAnsi="Courier Std" w:cs="Times New Roman"/>
+          <w:sz w:val="22"/>
+        </w:rPr>
+        <w:t>graphpath</w:t>
+      </w:r>
+      <w:proofErr w:type="spellEnd"/>
+      <w:r>
+        <w:rPr>
+          <w:rFonts w:ascii="Times New Roman" w:hAnsi="Times New Roman" w:cs="Times New Roman"/>
+        </w:rPr>
+        <w:t xml:space="preserve">. If </w:t>
+      </w:r>
+      <w:proofErr w:type="spellStart"/>
+      <w:r>
+        <w:rPr>
+          <w:rFonts w:ascii="Courier Std" w:hAnsi="Courier Std" w:cs="Times New Roman"/>
+          <w:sz w:val="22"/>
+        </w:rPr>
+        <w:t>suppress_all_plots</w:t>
+      </w:r>
+      <w:proofErr w:type="spellEnd"/>
+      <w:r>
+        <w:rPr>
+          <w:rFonts w:ascii="Times New Roman" w:hAnsi="Times New Roman" w:cs="Times New Roman"/>
+          <w:sz w:val="22"/>
+        </w:rPr>
+        <w:t xml:space="preserve"> </w:t>
+      </w:r>
+      <w:proofErr w:type="gramStart"/>
+      <w:r>
+        <w:rPr>
+          <w:rFonts w:ascii="Times New Roman" w:hAnsi="Times New Roman" w:cs="Times New Roman"/>
+        </w:rPr>
+        <w:t>is</w:t>
+      </w:r>
+      <w:proofErr w:type="gramEnd"/>
+      <w:r>
+        <w:rPr>
+          <w:rFonts w:ascii="Times New Roman" w:hAnsi="Times New Roman" w:cs="Times New Roman"/>
+        </w:rPr>
+        <w:t xml:space="preserve"> set to </w:t>
+      </w:r>
+      <w:r>
+        <w:rPr>
+          <w:rFonts w:ascii="Courier Std" w:hAnsi="Courier Std" w:cs="Times New Roman"/>
+          <w:sz w:val="22"/>
+        </w:rPr>
         <w:t>True</w:t>
       </w:r>
       <w:r>
@@ -6878,7 +6912,14 @@
         <w:rPr>
           <w:rFonts w:ascii="Times New Roman" w:hAnsi="Times New Roman" w:cs="Times New Roman"/>
         </w:rPr>
-        <w:t xml:space="preserve">it prints hourly plots of FMY and TMY weather variables for every month, and monthly averages of variables for the GCM and TMY datasets. Printing all these plots will slow the program down. </w:t>
+        <w:t xml:space="preserve">it prints hourly plots of FMY and TMY weather variables </w:t>
+      </w:r>
+      <w:r>
+        <w:rPr>
+          <w:rFonts w:ascii="Times New Roman" w:hAnsi="Times New Roman" w:cs="Times New Roman"/>
+        </w:rPr>
+        <w:lastRenderedPageBreak/>
+        <w:t xml:space="preserve">for every month, and monthly averages of variables for the GCM and TMY datasets. Printing all these plots will slow the program down. </w:t>
       </w:r>
     </w:p>
     <w:p>
@@ -7520,7 +7561,14 @@
         <w:rPr>
           <w:rFonts w:ascii="Times New Roman" w:eastAsiaTheme="minorEastAsia" w:hAnsi="Times New Roman" w:cs="Times New Roman"/>
         </w:rPr>
-        <w:t xml:space="preserve"> hourly data</w:t>
+        <w:t xml:space="preserve"> </w:t>
+      </w:r>
+      <w:r>
+        <w:rPr>
+          <w:rFonts w:ascii="Times New Roman" w:eastAsiaTheme="minorEastAsia" w:hAnsi="Times New Roman" w:cs="Times New Roman"/>
+        </w:rPr>
+        <w:lastRenderedPageBreak/>
+        <w:t>hourly data</w:t>
       </w:r>
       <w:r>
         <w:rPr>
@@ -7550,7 +7598,6 @@
         <w:rPr>
           <w:rFonts w:ascii="Times New Roman" w:eastAsiaTheme="minorEastAsia" w:hAnsi="Times New Roman" w:cs="Times New Roman"/>
         </w:rPr>
-        <w:lastRenderedPageBreak/>
         <w:t>Shift present-day variables by the difference in monthly means to get the future variable:</w:t>
       </w:r>
     </w:p>
@@ -8722,6 +8769,7 @@
                 <w:sz w:val="20"/>
                 <w:szCs w:val="20"/>
               </w:rPr>
+              <w:lastRenderedPageBreak/>
               <w:t>TMY (Hourly)</w:t>
             </w:r>
           </w:p>
@@ -9283,7 +9331,6 @@
         <w:pStyle w:val="Heading7"/>
       </w:pPr>
       <w:r>
-        <w:lastRenderedPageBreak/>
         <w:t>NPCC Method</w:t>
       </w:r>
     </w:p>
@@ -10863,6 +10910,7 @@
         <w:rPr>
           <w:rFonts w:ascii="Times New Roman" w:hAnsi="Times New Roman"/>
         </w:rPr>
+        <w:lastRenderedPageBreak/>
         <w:t>If variables ar</w:t>
       </w:r>
       <w:r>
@@ -11084,7 +11132,6 @@
         <w:rPr>
           <w:rFonts w:ascii="Times New Roman" w:hAnsi="Times New Roman"/>
         </w:rPr>
-        <w:lastRenderedPageBreak/>
         <w:t xml:space="preserve">If looking at temperature and relative humidity both the max and min variables must be included in the </w:t>
       </w:r>
       <w:r>
@@ -11231,7 +11278,31 @@
         <w:rPr>
           <w:rFonts w:ascii="Times New Roman" w:hAnsi="Times New Roman" w:cs="Times New Roman"/>
         </w:rPr>
-        <w:t xml:space="preserve"> using pip, alternatively the FMY script should reinstall the necessary packages. In a terminal with python in the PATH (use the Anaconda prompt if unsure) for </w:t>
+        <w:t xml:space="preserve"> using pip, alternatively the FMY script should reinstall the necessary packages. In a terminal with python in the PATH</w:t>
+      </w:r>
+      <w:r>
+        <w:rPr>
+          <w:rFonts w:ascii="Times New Roman" w:hAnsi="Times New Roman" w:cs="Times New Roman"/>
+        </w:rPr>
+        <w:t xml:space="preserve">, for example using </w:t>
+      </w:r>
+      <w:r>
+        <w:rPr>
+          <w:rFonts w:ascii="Times New Roman" w:hAnsi="Times New Roman" w:cs="Times New Roman"/>
+        </w:rPr>
+        <w:t>the Anaconda prompt</w:t>
+      </w:r>
+      <w:r>
+        <w:rPr>
+          <w:rFonts w:ascii="Times New Roman" w:hAnsi="Times New Roman" w:cs="Times New Roman"/>
+        </w:rPr>
+        <w:t xml:space="preserve">, </w:t>
+      </w:r>
+      <w:r>
+        <w:rPr>
+          <w:rFonts w:ascii="Times New Roman" w:hAnsi="Times New Roman" w:cs="Times New Roman"/>
+        </w:rPr>
+        <w:t xml:space="preserve">for </w:t>
       </w:r>
       <w:r>
         <w:rPr>
@@ -11283,6 +11354,292 @@
         </w:rPr>
         <w:t>&gt;python -m pip install pandas</w:t>
       </w:r>
+    </w:p>
+    <w:p>
+      <w:pPr>
+        <w:rPr>
+          <w:rFonts w:ascii="Times New Roman" w:hAnsi="Times New Roman" w:cs="Times New Roman"/>
+        </w:rPr>
+      </w:pPr>
+      <w:r>
+        <w:rPr>
+          <w:rFonts w:ascii="Times New Roman" w:hAnsi="Times New Roman" w:cs="Times New Roman"/>
+        </w:rPr>
+        <w:t xml:space="preserve">Or using Anaconda </w:t>
+      </w:r>
+    </w:p>
+    <w:p>
+      <w:pPr>
+        <w:rPr>
+          <w:rFonts w:ascii="Times New Roman" w:hAnsi="Times New Roman" w:cs="Times New Roman"/>
+        </w:rPr>
+      </w:pPr>
+      <w:r>
+        <w:rPr>
+          <w:rFonts w:ascii="Times New Roman" w:hAnsi="Times New Roman" w:cs="Times New Roman"/>
+        </w:rPr>
+        <w:t>&gt;</w:t>
+      </w:r>
+      <w:r>
+        <w:rPr>
+          <w:rFonts w:ascii="Times New Roman" w:hAnsi="Times New Roman" w:cs="Times New Roman"/>
+        </w:rPr>
+        <w:t>&gt;pip uninstall pandas</w:t>
+      </w:r>
+    </w:p>
+    <w:p>
+      <w:pPr>
+        <w:rPr>
+          <w:rFonts w:ascii="Times New Roman" w:hAnsi="Times New Roman" w:cs="Times New Roman"/>
+        </w:rPr>
+      </w:pPr>
+      <w:r>
+        <w:rPr>
+          <w:rFonts w:ascii="Times New Roman" w:hAnsi="Times New Roman" w:cs="Times New Roman"/>
+        </w:rPr>
+        <w:t>&gt;</w:t>
+      </w:r>
+      <w:r>
+        <w:rPr>
+          <w:rFonts w:ascii="Times New Roman" w:hAnsi="Times New Roman" w:cs="Times New Roman"/>
+        </w:rPr>
+        <w:t>&gt;pip install pandas</w:t>
+      </w:r>
+    </w:p>
+    <w:p>
+      <w:pPr>
+        <w:rPr>
+          <w:rFonts w:ascii="Times New Roman" w:hAnsi="Times New Roman" w:cs="Times New Roman"/>
+        </w:rPr>
+      </w:pPr>
+      <w:r>
+        <w:rPr>
+          <w:rFonts w:ascii="Times New Roman" w:hAnsi="Times New Roman" w:cs="Times New Roman"/>
+        </w:rPr>
+        <w:t xml:space="preserve">Issues may arise with the netCDF4 package as well. Using </w:t>
+      </w:r>
+      <w:proofErr w:type="spellStart"/>
+      <w:r>
+        <w:rPr>
+          <w:rFonts w:ascii="Times New Roman" w:hAnsi="Times New Roman" w:cs="Times New Roman"/>
+        </w:rPr>
+        <w:t>conda</w:t>
+      </w:r>
+      <w:proofErr w:type="spellEnd"/>
+      <w:r>
+        <w:rPr>
+          <w:rFonts w:ascii="Times New Roman" w:hAnsi="Times New Roman" w:cs="Times New Roman"/>
+        </w:rPr>
+        <w:t xml:space="preserve"> to install this package may be the best way as </w:t>
+      </w:r>
+      <w:proofErr w:type="spellStart"/>
+      <w:r>
+        <w:rPr>
+          <w:rFonts w:ascii="Times New Roman" w:hAnsi="Times New Roman" w:cs="Times New Roman"/>
+        </w:rPr>
+        <w:t>conda</w:t>
+      </w:r>
+      <w:proofErr w:type="spellEnd"/>
+      <w:r>
+        <w:rPr>
+          <w:rFonts w:ascii="Times New Roman" w:hAnsi="Times New Roman" w:cs="Times New Roman"/>
+        </w:rPr>
+        <w:t xml:space="preserve"> will pick up other necessary packages. Again, using a terminal with python in the PATH:</w:t>
+      </w:r>
+    </w:p>
+    <w:p>
+      <w:pPr>
+        <w:rPr>
+          <w:rFonts w:ascii="Times New Roman" w:hAnsi="Times New Roman" w:cs="Times New Roman"/>
+        </w:rPr>
+      </w:pPr>
+      <w:r>
+        <w:rPr>
+          <w:rFonts w:ascii="Times New Roman" w:hAnsi="Times New Roman" w:cs="Times New Roman"/>
+        </w:rPr>
+        <w:t>&gt;</w:t>
+      </w:r>
+      <w:r>
+        <w:rPr>
+          <w:rFonts w:ascii="Times New Roman" w:hAnsi="Times New Roman" w:cs="Times New Roman"/>
+        </w:rPr>
+        <w:t>&gt;python -</w:t>
+      </w:r>
+      <w:r>
+        <w:rPr>
+          <w:rFonts w:ascii="Times New Roman" w:hAnsi="Times New Roman" w:cs="Times New Roman"/>
+        </w:rPr>
+        <w:t xml:space="preserve">m </w:t>
+      </w:r>
+      <w:proofErr w:type="spellStart"/>
+      <w:r>
+        <w:rPr>
+          <w:rFonts w:ascii="Times New Roman" w:hAnsi="Times New Roman" w:cs="Times New Roman"/>
+        </w:rPr>
+        <w:t>conda</w:t>
+      </w:r>
+      <w:proofErr w:type="spellEnd"/>
+      <w:r>
+        <w:rPr>
+          <w:rFonts w:ascii="Times New Roman" w:hAnsi="Times New Roman" w:cs="Times New Roman"/>
+        </w:rPr>
+        <w:t xml:space="preserve"> uninstall </w:t>
+      </w:r>
+      <w:r>
+        <w:rPr>
+          <w:rFonts w:ascii="Times New Roman" w:hAnsi="Times New Roman" w:cs="Times New Roman"/>
+        </w:rPr>
+        <w:t>netCDF4</w:t>
+      </w:r>
+    </w:p>
+    <w:p>
+      <w:pPr>
+        <w:rPr>
+          <w:rFonts w:ascii="Times New Roman" w:hAnsi="Times New Roman" w:cs="Times New Roman"/>
+        </w:rPr>
+      </w:pPr>
+      <w:r>
+        <w:rPr>
+          <w:rFonts w:ascii="Times New Roman" w:hAnsi="Times New Roman" w:cs="Times New Roman"/>
+        </w:rPr>
+        <w:t>&gt;</w:t>
+      </w:r>
+      <w:r>
+        <w:rPr>
+          <w:rFonts w:ascii="Times New Roman" w:hAnsi="Times New Roman" w:cs="Times New Roman"/>
+        </w:rPr>
+        <w:t xml:space="preserve">&gt;python -m </w:t>
+      </w:r>
+      <w:proofErr w:type="spellStart"/>
+      <w:r>
+        <w:rPr>
+          <w:rFonts w:ascii="Times New Roman" w:hAnsi="Times New Roman" w:cs="Times New Roman"/>
+        </w:rPr>
+        <w:t>conda</w:t>
+      </w:r>
+      <w:proofErr w:type="spellEnd"/>
+      <w:r>
+        <w:rPr>
+          <w:rFonts w:ascii="Times New Roman" w:hAnsi="Times New Roman" w:cs="Times New Roman"/>
+        </w:rPr>
+        <w:t xml:space="preserve"> install </w:t>
+      </w:r>
+      <w:r>
+        <w:rPr>
+          <w:rFonts w:ascii="Times New Roman" w:hAnsi="Times New Roman" w:cs="Times New Roman"/>
+        </w:rPr>
+        <w:t>netCDF4</w:t>
+      </w:r>
+    </w:p>
+    <w:p>
+      <w:pPr>
+        <w:rPr>
+          <w:rFonts w:ascii="Times New Roman" w:hAnsi="Times New Roman" w:cs="Times New Roman"/>
+        </w:rPr>
+      </w:pPr>
+      <w:r>
+        <w:rPr>
+          <w:rFonts w:ascii="Times New Roman" w:hAnsi="Times New Roman" w:cs="Times New Roman"/>
+        </w:rPr>
+        <w:t xml:space="preserve">Or using Anaconda </w:t>
+      </w:r>
+    </w:p>
+    <w:p>
+      <w:pPr>
+        <w:rPr>
+          <w:rFonts w:ascii="Times New Roman" w:hAnsi="Times New Roman" w:cs="Times New Roman"/>
+        </w:rPr>
+      </w:pPr>
+      <w:r>
+        <w:rPr>
+          <w:rFonts w:ascii="Times New Roman" w:hAnsi="Times New Roman" w:cs="Times New Roman"/>
+        </w:rPr>
+        <w:t>&gt;</w:t>
+      </w:r>
+      <w:r>
+        <w:rPr>
+          <w:rFonts w:ascii="Times New Roman" w:hAnsi="Times New Roman" w:cs="Times New Roman"/>
+        </w:rPr>
+        <w:t>&gt;</w:t>
+      </w:r>
+      <w:r>
+        <w:rPr>
+          <w:rFonts w:ascii="Times New Roman" w:hAnsi="Times New Roman" w:cs="Times New Roman"/>
+        </w:rPr>
+        <w:t xml:space="preserve"> </w:t>
+      </w:r>
+      <w:proofErr w:type="spellStart"/>
+      <w:r>
+        <w:rPr>
+          <w:rFonts w:ascii="Times New Roman" w:hAnsi="Times New Roman" w:cs="Times New Roman"/>
+        </w:rPr>
+        <w:t>conda</w:t>
+      </w:r>
+      <w:proofErr w:type="spellEnd"/>
+      <w:r>
+        <w:rPr>
+          <w:rFonts w:ascii="Times New Roman" w:hAnsi="Times New Roman" w:cs="Times New Roman"/>
+        </w:rPr>
+        <w:t xml:space="preserve"> uninstall </w:t>
+      </w:r>
+      <w:r>
+        <w:rPr>
+          <w:rFonts w:ascii="Times New Roman" w:hAnsi="Times New Roman" w:cs="Times New Roman"/>
+        </w:rPr>
+        <w:t>netCDF4</w:t>
+      </w:r>
+    </w:p>
+    <w:p>
+      <w:pPr>
+        <w:rPr>
+          <w:rFonts w:ascii="Times New Roman" w:hAnsi="Times New Roman" w:cs="Times New Roman"/>
+        </w:rPr>
+      </w:pPr>
+      <w:r>
+        <w:rPr>
+          <w:rFonts w:ascii="Times New Roman" w:hAnsi="Times New Roman" w:cs="Times New Roman"/>
+        </w:rPr>
+        <w:t>&gt;</w:t>
+      </w:r>
+      <w:r>
+        <w:rPr>
+          <w:rFonts w:ascii="Times New Roman" w:hAnsi="Times New Roman" w:cs="Times New Roman"/>
+        </w:rPr>
+        <w:t>&gt;</w:t>
+      </w:r>
+      <w:r>
+        <w:rPr>
+          <w:rFonts w:ascii="Times New Roman" w:hAnsi="Times New Roman" w:cs="Times New Roman"/>
+        </w:rPr>
+        <w:t xml:space="preserve"> </w:t>
+      </w:r>
+      <w:proofErr w:type="spellStart"/>
+      <w:r>
+        <w:rPr>
+          <w:rFonts w:ascii="Times New Roman" w:hAnsi="Times New Roman" w:cs="Times New Roman"/>
+        </w:rPr>
+        <w:t>conda</w:t>
+      </w:r>
+      <w:proofErr w:type="spellEnd"/>
+      <w:r>
+        <w:rPr>
+          <w:rFonts w:ascii="Times New Roman" w:hAnsi="Times New Roman" w:cs="Times New Roman"/>
+        </w:rPr>
+        <w:t xml:space="preserve"> install </w:t>
+      </w:r>
+      <w:r>
+        <w:rPr>
+          <w:rFonts w:ascii="Times New Roman" w:hAnsi="Times New Roman" w:cs="Times New Roman"/>
+        </w:rPr>
+        <w:t>netCDF4</w:t>
+      </w:r>
+    </w:p>
+    <w:p>
+      <w:pPr>
+        <w:rPr>
+          <w:rFonts w:ascii="Times New Roman" w:hAnsi="Times New Roman" w:cs="Times New Roman"/>
+        </w:rPr>
+      </w:pPr>
     </w:p>
     <w:sectPr>
       <w:footerReference w:type="default" r:id="rId10"/>
@@ -13680,7 +14037,7 @@
 </file>
 
 <file path=customXml/itemProps1.xml><?xml version="1.0" encoding="utf-8"?>
-<ds:datastoreItem xmlns:ds="http://schemas.openxmlformats.org/officeDocument/2006/customXml" ds:itemID="{FB618563-E724-4B1E-A36D-BAFDC4ECFE91}">
+<ds:datastoreItem xmlns:ds="http://schemas.openxmlformats.org/officeDocument/2006/customXml" ds:itemID="{E5667E84-4AD8-4269-9C52-076C11241CCD}">
   <ds:schemaRefs>
     <ds:schemaRef ds:uri="http://schemas.openxmlformats.org/officeDocument/2006/bibliography"/>
   </ds:schemaRefs>

</xml_diff>